<commit_message>
added screenshots and updated report
</commit_message>
<xml_diff>
--- a/Crowdfunding Report.docx
+++ b/Crowdfunding Report.docx
@@ -35,8 +35,6 @@
         <w:rPr>
           <w:rFonts w:ascii="Arial" w:hAnsi="Arial" w:cs="Arial"/>
           <w:color w:val="2B2B2B"/>
-          <w:sz w:val="30"/>
-          <w:szCs w:val="30"/>
         </w:rPr>
       </w:pPr>
     </w:p>
@@ -49,8 +47,6 @@
           <w:i/>
           <w:iCs/>
           <w:color w:val="2B2B2B"/>
-          <w:sz w:val="30"/>
-          <w:szCs w:val="30"/>
         </w:rPr>
       </w:pPr>
       <w:r>
@@ -59,8 +55,6 @@
           <w:i/>
           <w:iCs/>
           <w:color w:val="2B2B2B"/>
-          <w:sz w:val="30"/>
-          <w:szCs w:val="30"/>
         </w:rPr>
         <w:t>Given the provided data, what are three conclusions that we can draw about crowdfunding campaigns?</w:t>
       </w:r>
@@ -76,16 +70,12 @@
         <w:rPr>
           <w:rFonts w:ascii="Arial" w:hAnsi="Arial" w:cs="Arial"/>
           <w:color w:val="2B2B2B"/>
-          <w:sz w:val="30"/>
-          <w:szCs w:val="30"/>
-        </w:rPr>
-      </w:pPr>
-      <w:r>
-        <w:rPr>
-          <w:rFonts w:ascii="Arial" w:hAnsi="Arial" w:cs="Arial"/>
-          <w:color w:val="2B2B2B"/>
-          <w:sz w:val="30"/>
-          <w:szCs w:val="30"/>
+        </w:rPr>
+      </w:pPr>
+      <w:r>
+        <w:rPr>
+          <w:rFonts w:ascii="Arial" w:hAnsi="Arial" w:cs="Arial"/>
+          <w:color w:val="2B2B2B"/>
         </w:rPr>
         <w:t>t</w:t>
       </w:r>
@@ -93,8 +83,6 @@
         <w:rPr>
           <w:rFonts w:ascii="Arial" w:hAnsi="Arial" w:cs="Arial"/>
           <w:color w:val="2B2B2B"/>
-          <w:sz w:val="30"/>
-          <w:szCs w:val="30"/>
         </w:rPr>
         <w:t>he most successful campaign</w:t>
       </w:r>
@@ -102,8 +90,6 @@
         <w:rPr>
           <w:rFonts w:ascii="Arial" w:hAnsi="Arial" w:cs="Arial"/>
           <w:color w:val="2B2B2B"/>
-          <w:sz w:val="30"/>
-          <w:szCs w:val="30"/>
         </w:rPr>
         <w:t xml:space="preserve"> </w:t>
       </w:r>
@@ -111,8 +97,6 @@
         <w:rPr>
           <w:rFonts w:ascii="Arial" w:hAnsi="Arial" w:cs="Arial"/>
           <w:color w:val="2B2B2B"/>
-          <w:sz w:val="30"/>
-          <w:szCs w:val="30"/>
         </w:rPr>
         <w:t xml:space="preserve">category is </w:t>
       </w:r>
@@ -120,8 +104,6 @@
         <w:rPr>
           <w:rFonts w:ascii="Arial" w:hAnsi="Arial" w:cs="Arial"/>
           <w:color w:val="2B2B2B"/>
-          <w:sz w:val="30"/>
-          <w:szCs w:val="30"/>
         </w:rPr>
         <w:t>“t</w:t>
       </w:r>
@@ -129,8 +111,6 @@
         <w:rPr>
           <w:rFonts w:ascii="Arial" w:hAnsi="Arial" w:cs="Arial"/>
           <w:color w:val="2B2B2B"/>
-          <w:sz w:val="30"/>
-          <w:szCs w:val="30"/>
         </w:rPr>
         <w:t>heat</w:t>
       </w:r>
@@ -138,8 +118,6 @@
         <w:rPr>
           <w:rFonts w:ascii="Arial" w:hAnsi="Arial" w:cs="Arial"/>
           <w:color w:val="2B2B2B"/>
-          <w:sz w:val="30"/>
-          <w:szCs w:val="30"/>
         </w:rPr>
         <w:t>re</w:t>
       </w:r>
@@ -147,8 +125,6 @@
         <w:rPr>
           <w:rFonts w:ascii="Arial" w:hAnsi="Arial" w:cs="Arial"/>
           <w:color w:val="2B2B2B"/>
-          <w:sz w:val="30"/>
-          <w:szCs w:val="30"/>
         </w:rPr>
         <w:t>”,</w:t>
       </w:r>
@@ -156,8 +132,6 @@
         <w:rPr>
           <w:rFonts w:ascii="Arial" w:hAnsi="Arial" w:cs="Arial"/>
           <w:color w:val="2B2B2B"/>
-          <w:sz w:val="30"/>
-          <w:szCs w:val="30"/>
         </w:rPr>
         <w:t xml:space="preserve"> </w:t>
       </w:r>
@@ -165,8 +139,6 @@
         <w:rPr>
           <w:rFonts w:ascii="Arial" w:hAnsi="Arial" w:cs="Arial"/>
           <w:color w:val="2B2B2B"/>
-          <w:sz w:val="30"/>
-          <w:szCs w:val="30"/>
         </w:rPr>
         <w:t xml:space="preserve">and </w:t>
       </w:r>
@@ -174,8 +146,6 @@
         <w:rPr>
           <w:rFonts w:ascii="Arial" w:hAnsi="Arial" w:cs="Arial"/>
           <w:color w:val="2B2B2B"/>
-          <w:sz w:val="30"/>
-          <w:szCs w:val="30"/>
         </w:rPr>
         <w:t>the</w:t>
       </w:r>
@@ -183,8 +153,6 @@
         <w:rPr>
           <w:rFonts w:ascii="Arial" w:hAnsi="Arial" w:cs="Arial"/>
           <w:color w:val="2B2B2B"/>
-          <w:sz w:val="30"/>
-          <w:szCs w:val="30"/>
         </w:rPr>
         <w:t xml:space="preserve"> least successful campaign</w:t>
       </w:r>
@@ -192,8 +160,6 @@
         <w:rPr>
           <w:rFonts w:ascii="Arial" w:hAnsi="Arial" w:cs="Arial"/>
           <w:color w:val="2B2B2B"/>
-          <w:sz w:val="30"/>
-          <w:szCs w:val="30"/>
         </w:rPr>
         <w:t xml:space="preserve"> is </w:t>
       </w:r>
@@ -201,8 +167,6 @@
         <w:rPr>
           <w:rFonts w:ascii="Arial" w:hAnsi="Arial" w:cs="Arial"/>
           <w:color w:val="2B2B2B"/>
-          <w:sz w:val="30"/>
-          <w:szCs w:val="30"/>
         </w:rPr>
         <w:t>“journalism”</w:t>
       </w:r>
@@ -218,16 +182,12 @@
         <w:rPr>
           <w:rFonts w:ascii="Arial" w:hAnsi="Arial" w:cs="Arial"/>
           <w:color w:val="2B2B2B"/>
-          <w:sz w:val="30"/>
-          <w:szCs w:val="30"/>
-        </w:rPr>
-      </w:pPr>
-      <w:r>
-        <w:rPr>
-          <w:rFonts w:ascii="Arial" w:hAnsi="Arial" w:cs="Arial"/>
-          <w:color w:val="2B2B2B"/>
-          <w:sz w:val="30"/>
-          <w:szCs w:val="30"/>
+        </w:rPr>
+      </w:pPr>
+      <w:r>
+        <w:rPr>
+          <w:rFonts w:ascii="Arial" w:hAnsi="Arial" w:cs="Arial"/>
+          <w:color w:val="2B2B2B"/>
         </w:rPr>
         <w:t>t</w:t>
       </w:r>
@@ -235,8 +195,6 @@
         <w:rPr>
           <w:rFonts w:ascii="Arial" w:hAnsi="Arial" w:cs="Arial"/>
           <w:color w:val="2B2B2B"/>
-          <w:sz w:val="30"/>
-          <w:szCs w:val="30"/>
         </w:rPr>
         <w:t xml:space="preserve">he most successful </w:t>
       </w:r>
@@ -244,8 +202,6 @@
         <w:rPr>
           <w:rFonts w:ascii="Arial" w:hAnsi="Arial" w:cs="Arial"/>
           <w:color w:val="2B2B2B"/>
-          <w:sz w:val="30"/>
-          <w:szCs w:val="30"/>
         </w:rPr>
         <w:t>sub-category is “plays”, and the least successful sub-category is “</w:t>
       </w:r>
@@ -253,8 +209,6 @@
         <w:rPr>
           <w:rFonts w:ascii="Arial" w:hAnsi="Arial" w:cs="Arial"/>
           <w:color w:val="2B2B2B"/>
-          <w:sz w:val="30"/>
-          <w:szCs w:val="30"/>
         </w:rPr>
         <w:t>world music”</w:t>
       </w:r>
@@ -270,16 +224,12 @@
         <w:rPr>
           <w:rFonts w:ascii="Arial" w:hAnsi="Arial" w:cs="Arial"/>
           <w:color w:val="2B2B2B"/>
-          <w:sz w:val="30"/>
-          <w:szCs w:val="30"/>
-        </w:rPr>
-      </w:pPr>
-      <w:r>
-        <w:rPr>
-          <w:rFonts w:ascii="Arial" w:hAnsi="Arial" w:cs="Arial"/>
-          <w:color w:val="2B2B2B"/>
-          <w:sz w:val="30"/>
-          <w:szCs w:val="30"/>
+        </w:rPr>
+      </w:pPr>
+      <w:r>
+        <w:rPr>
+          <w:rFonts w:ascii="Arial" w:hAnsi="Arial" w:cs="Arial"/>
+          <w:color w:val="2B2B2B"/>
         </w:rPr>
         <w:t>t</w:t>
       </w:r>
@@ -287,8 +237,6 @@
         <w:rPr>
           <w:rFonts w:ascii="Arial" w:hAnsi="Arial" w:cs="Arial"/>
           <w:color w:val="2B2B2B"/>
-          <w:sz w:val="30"/>
-          <w:szCs w:val="30"/>
         </w:rPr>
         <w:t>he month with the most successful outcome is “</w:t>
       </w:r>
@@ -296,8 +244,6 @@
         <w:rPr>
           <w:rFonts w:ascii="Arial" w:hAnsi="Arial" w:cs="Arial"/>
           <w:color w:val="2B2B2B"/>
-          <w:sz w:val="30"/>
-          <w:szCs w:val="30"/>
         </w:rPr>
         <w:t>July”,</w:t>
       </w:r>
@@ -305,8 +251,6 @@
         <w:rPr>
           <w:rFonts w:ascii="Arial" w:hAnsi="Arial" w:cs="Arial"/>
           <w:color w:val="2B2B2B"/>
-          <w:sz w:val="30"/>
-          <w:szCs w:val="30"/>
         </w:rPr>
         <w:t xml:space="preserve"> </w:t>
       </w:r>
@@ -314,8 +258,6 @@
         <w:rPr>
           <w:rFonts w:ascii="Arial" w:hAnsi="Arial" w:cs="Arial"/>
           <w:color w:val="2B2B2B"/>
-          <w:sz w:val="30"/>
-          <w:szCs w:val="30"/>
         </w:rPr>
         <w:t>the month with the least successful</w:t>
       </w:r>
@@ -323,8 +265,6 @@
         <w:rPr>
           <w:rFonts w:ascii="Arial" w:hAnsi="Arial" w:cs="Arial"/>
           <w:color w:val="2B2B2B"/>
-          <w:sz w:val="30"/>
-          <w:szCs w:val="30"/>
         </w:rPr>
         <w:t xml:space="preserve"> outcome</w:t>
       </w:r>
@@ -332,8 +272,6 @@
         <w:rPr>
           <w:rFonts w:ascii="Arial" w:hAnsi="Arial" w:cs="Arial"/>
           <w:color w:val="2B2B2B"/>
-          <w:sz w:val="30"/>
-          <w:szCs w:val="30"/>
         </w:rPr>
         <w:t xml:space="preserve"> is “January”</w:t>
       </w:r>
@@ -341,8 +279,6 @@
         <w:rPr>
           <w:rFonts w:ascii="Arial" w:hAnsi="Arial" w:cs="Arial"/>
           <w:color w:val="2B2B2B"/>
-          <w:sz w:val="30"/>
-          <w:szCs w:val="30"/>
         </w:rPr>
         <w:t xml:space="preserve">, and the month with the most canceled </w:t>
       </w:r>
@@ -350,8 +286,6 @@
         <w:rPr>
           <w:rFonts w:ascii="Arial" w:hAnsi="Arial" w:cs="Arial"/>
           <w:color w:val="2B2B2B"/>
-          <w:sz w:val="30"/>
-          <w:szCs w:val="30"/>
         </w:rPr>
         <w:t>campaigns is “August”.</w:t>
       </w:r>
@@ -359,27 +293,44 @@
     <w:p>
       <w:pPr>
         <w:pStyle w:val="NormalWeb"/>
+        <w:numPr>
+          <w:ilvl w:val="0"/>
+          <w:numId w:val="6"/>
+        </w:numPr>
         <w:spacing w:before="150" w:beforeAutospacing="0" w:after="0" w:afterAutospacing="0" w:line="360" w:lineRule="atLeast"/>
-        <w:ind w:left="1440"/>
-        <w:rPr>
-          <w:rFonts w:ascii="Arial" w:hAnsi="Arial" w:cs="Arial"/>
-          <w:color w:val="2B2B2B"/>
-          <w:sz w:val="30"/>
-          <w:szCs w:val="30"/>
-        </w:rPr>
-      </w:pPr>
+        <w:rPr>
+          <w:rFonts w:ascii="Arial" w:hAnsi="Arial" w:cs="Arial"/>
+          <w:color w:val="2B2B2B"/>
+        </w:rPr>
+      </w:pPr>
+      <w:r>
+        <w:rPr>
+          <w:rFonts w:ascii="Arial" w:hAnsi="Arial" w:cs="Arial"/>
+          <w:color w:val="2B2B2B"/>
+        </w:rPr>
+        <w:t>The “USD Comparison” shows that the difference in the average donation when converted to USD is substantial for all currency types.</w:t>
+      </w:r>
     </w:p>
     <w:p>
       <w:pPr>
         <w:pStyle w:val="NormalWeb"/>
         <w:spacing w:before="150" w:beforeAutospacing="0" w:after="0" w:afterAutospacing="0" w:line="360" w:lineRule="atLeast"/>
+        <w:ind w:left="720"/>
+        <w:rPr>
+          <w:rFonts w:ascii="Arial" w:hAnsi="Arial" w:cs="Arial"/>
+          <w:color w:val="2B2B2B"/>
+        </w:rPr>
+      </w:pPr>
+    </w:p>
+    <w:p>
+      <w:pPr>
+        <w:pStyle w:val="NormalWeb"/>
+        <w:spacing w:before="150" w:beforeAutospacing="0" w:after="0" w:afterAutospacing="0" w:line="360" w:lineRule="atLeast"/>
         <w:rPr>
           <w:rFonts w:ascii="Arial" w:hAnsi="Arial" w:cs="Arial"/>
           <w:i/>
           <w:iCs/>
           <w:color w:val="2B2B2B"/>
-          <w:sz w:val="30"/>
-          <w:szCs w:val="30"/>
         </w:rPr>
       </w:pPr>
       <w:r>
@@ -388,8 +339,6 @@
           <w:i/>
           <w:iCs/>
           <w:color w:val="2B2B2B"/>
-          <w:sz w:val="30"/>
-          <w:szCs w:val="30"/>
         </w:rPr>
         <w:t>What are some limitations of this dataset?</w:t>
       </w:r>
@@ -405,16 +354,12 @@
         <w:rPr>
           <w:rFonts w:ascii="Arial" w:hAnsi="Arial" w:cs="Arial"/>
           <w:color w:val="2B2B2B"/>
-          <w:sz w:val="30"/>
-          <w:szCs w:val="30"/>
-        </w:rPr>
-      </w:pPr>
-      <w:r>
-        <w:rPr>
-          <w:rFonts w:ascii="Arial" w:hAnsi="Arial" w:cs="Arial"/>
-          <w:color w:val="2B2B2B"/>
-          <w:sz w:val="30"/>
-          <w:szCs w:val="30"/>
+        </w:rPr>
+      </w:pPr>
+      <w:r>
+        <w:rPr>
+          <w:rFonts w:ascii="Arial" w:hAnsi="Arial" w:cs="Arial"/>
+          <w:color w:val="2B2B2B"/>
         </w:rPr>
         <w:t>s</w:t>
       </w:r>
@@ -422,8 +367,6 @@
         <w:rPr>
           <w:rFonts w:ascii="Arial" w:hAnsi="Arial" w:cs="Arial"/>
           <w:color w:val="2B2B2B"/>
-          <w:sz w:val="30"/>
-          <w:szCs w:val="30"/>
         </w:rPr>
         <w:t xml:space="preserve">ome of the categories </w:t>
       </w:r>
@@ -431,8 +374,6 @@
         <w:rPr>
           <w:rFonts w:ascii="Arial" w:hAnsi="Arial" w:cs="Arial"/>
           <w:color w:val="2B2B2B"/>
-          <w:sz w:val="30"/>
-          <w:szCs w:val="30"/>
         </w:rPr>
         <w:t>only have 1 subcategory</w:t>
       </w:r>
@@ -448,16 +389,12 @@
         <w:rPr>
           <w:rFonts w:ascii="Arial" w:hAnsi="Arial" w:cs="Arial"/>
           <w:color w:val="2B2B2B"/>
-          <w:sz w:val="30"/>
-          <w:szCs w:val="30"/>
-        </w:rPr>
-      </w:pPr>
-      <w:r>
-        <w:rPr>
-          <w:rFonts w:ascii="Arial" w:hAnsi="Arial" w:cs="Arial"/>
-          <w:color w:val="2B2B2B"/>
-          <w:sz w:val="30"/>
-          <w:szCs w:val="30"/>
+        </w:rPr>
+      </w:pPr>
+      <w:r>
+        <w:rPr>
+          <w:rFonts w:ascii="Arial" w:hAnsi="Arial" w:cs="Arial"/>
+          <w:color w:val="2B2B2B"/>
         </w:rPr>
         <w:t>some cells are “0</w:t>
       </w:r>
@@ -465,8 +402,6 @@
         <w:rPr>
           <w:rFonts w:ascii="Arial" w:hAnsi="Arial" w:cs="Arial"/>
           <w:color w:val="2B2B2B"/>
-          <w:sz w:val="30"/>
-          <w:szCs w:val="30"/>
         </w:rPr>
         <w:t>”</w:t>
       </w:r>
@@ -482,16 +417,12 @@
         <w:rPr>
           <w:rFonts w:ascii="Arial" w:hAnsi="Arial" w:cs="Arial"/>
           <w:color w:val="2B2B2B"/>
-          <w:sz w:val="30"/>
-          <w:szCs w:val="30"/>
-        </w:rPr>
-      </w:pPr>
-      <w:r>
-        <w:rPr>
-          <w:rFonts w:ascii="Arial" w:hAnsi="Arial" w:cs="Arial"/>
-          <w:color w:val="2B2B2B"/>
-          <w:sz w:val="30"/>
-          <w:szCs w:val="30"/>
+        </w:rPr>
+      </w:pPr>
+      <w:r>
+        <w:rPr>
+          <w:rFonts w:ascii="Arial" w:hAnsi="Arial" w:cs="Arial"/>
+          <w:color w:val="2B2B2B"/>
         </w:rPr>
         <w:t>t</w:t>
       </w:r>
@@ -499,8 +430,6 @@
         <w:rPr>
           <w:rFonts w:ascii="Arial" w:hAnsi="Arial" w:cs="Arial"/>
           <w:color w:val="2B2B2B"/>
-          <w:sz w:val="30"/>
-          <w:szCs w:val="30"/>
         </w:rPr>
         <w:t xml:space="preserve">he currency </w:t>
       </w:r>
@@ -508,8 +437,6 @@
         <w:rPr>
           <w:rFonts w:ascii="Arial" w:hAnsi="Arial" w:cs="Arial"/>
           <w:color w:val="2B2B2B"/>
-          <w:sz w:val="30"/>
-          <w:szCs w:val="30"/>
         </w:rPr>
         <w:t xml:space="preserve">types are not the same </w:t>
       </w:r>
@@ -517,8 +444,6 @@
         <w:rPr>
           <w:rFonts w:ascii="Arial" w:hAnsi="Arial" w:cs="Arial"/>
           <w:color w:val="2B2B2B"/>
-          <w:sz w:val="30"/>
-          <w:szCs w:val="30"/>
         </w:rPr>
         <w:t xml:space="preserve">and there </w:t>
       </w:r>
@@ -526,8 +451,6 @@
         <w:rPr>
           <w:rFonts w:ascii="Arial" w:hAnsi="Arial" w:cs="Arial"/>
           <w:color w:val="2B2B2B"/>
-          <w:sz w:val="30"/>
-          <w:szCs w:val="30"/>
         </w:rPr>
         <w:t>is</w:t>
       </w:r>
@@ -535,8 +458,6 @@
         <w:rPr>
           <w:rFonts w:ascii="Arial" w:hAnsi="Arial" w:cs="Arial"/>
           <w:color w:val="2B2B2B"/>
-          <w:sz w:val="30"/>
-          <w:szCs w:val="30"/>
         </w:rPr>
         <w:t xml:space="preserve"> no exchange rate </w:t>
       </w:r>
@@ -544,8 +465,6 @@
         <w:rPr>
           <w:rFonts w:ascii="Arial" w:hAnsi="Arial" w:cs="Arial"/>
           <w:color w:val="2B2B2B"/>
-          <w:sz w:val="30"/>
-          <w:szCs w:val="30"/>
         </w:rPr>
         <w:t>considered</w:t>
       </w:r>
@@ -561,16 +480,12 @@
         <w:rPr>
           <w:rFonts w:ascii="Arial" w:hAnsi="Arial" w:cs="Arial"/>
           <w:color w:val="2B2B2B"/>
-          <w:sz w:val="30"/>
-          <w:szCs w:val="30"/>
-        </w:rPr>
-      </w:pPr>
-      <w:r>
-        <w:rPr>
-          <w:rFonts w:ascii="Arial" w:hAnsi="Arial" w:cs="Arial"/>
-          <w:color w:val="2B2B2B"/>
-          <w:sz w:val="30"/>
-          <w:szCs w:val="30"/>
+        </w:rPr>
+      </w:pPr>
+      <w:r>
+        <w:rPr>
+          <w:rFonts w:ascii="Arial" w:hAnsi="Arial" w:cs="Arial"/>
+          <w:color w:val="2B2B2B"/>
         </w:rPr>
         <w:t>i</w:t>
       </w:r>
@@ -578,8 +493,6 @@
         <w:rPr>
           <w:rFonts w:ascii="Arial" w:hAnsi="Arial" w:cs="Arial"/>
           <w:color w:val="2B2B2B"/>
-          <w:sz w:val="30"/>
-          <w:szCs w:val="30"/>
         </w:rPr>
         <w:t>t is</w:t>
       </w:r>
@@ -587,8 +500,6 @@
         <w:rPr>
           <w:rFonts w:ascii="Arial" w:hAnsi="Arial" w:cs="Arial"/>
           <w:color w:val="2B2B2B"/>
-          <w:sz w:val="30"/>
-          <w:szCs w:val="30"/>
         </w:rPr>
         <w:t xml:space="preserve"> not clear as to what the “blurb”</w:t>
       </w:r>
@@ -596,8 +507,6 @@
         <w:rPr>
           <w:rFonts w:ascii="Arial" w:hAnsi="Arial" w:cs="Arial"/>
           <w:color w:val="2B2B2B"/>
-          <w:sz w:val="30"/>
-          <w:szCs w:val="30"/>
         </w:rPr>
         <w:t xml:space="preserve"> category</w:t>
       </w:r>
@@ -605,8 +514,6 @@
         <w:rPr>
           <w:rFonts w:ascii="Arial" w:hAnsi="Arial" w:cs="Arial"/>
           <w:color w:val="2B2B2B"/>
-          <w:sz w:val="30"/>
-          <w:szCs w:val="30"/>
         </w:rPr>
         <w:t xml:space="preserve"> is</w:t>
       </w:r>
@@ -614,8 +521,6 @@
         <w:rPr>
           <w:rFonts w:ascii="Arial" w:hAnsi="Arial" w:cs="Arial"/>
           <w:color w:val="2B2B2B"/>
-          <w:sz w:val="30"/>
-          <w:szCs w:val="30"/>
         </w:rPr>
         <w:t xml:space="preserve"> or how these different descriptions can be tracked or useful.</w:t>
       </w:r>
@@ -628,8 +533,6 @@
         <w:rPr>
           <w:rFonts w:ascii="Arial" w:hAnsi="Arial" w:cs="Arial"/>
           <w:color w:val="2B2B2B"/>
-          <w:sz w:val="30"/>
-          <w:szCs w:val="30"/>
         </w:rPr>
       </w:pPr>
     </w:p>
@@ -642,8 +545,6 @@
           <w:i/>
           <w:iCs/>
           <w:color w:val="2B2B2B"/>
-          <w:sz w:val="30"/>
-          <w:szCs w:val="30"/>
         </w:rPr>
       </w:pPr>
       <w:r>
@@ -652,8 +553,6 @@
           <w:i/>
           <w:iCs/>
           <w:color w:val="2B2B2B"/>
-          <w:sz w:val="30"/>
-          <w:szCs w:val="30"/>
         </w:rPr>
         <w:t>What are some other possible tables and/or graphs that we could create, and what additional value would they provide?</w:t>
       </w:r>
@@ -669,8 +568,6 @@
         <w:rPr>
           <w:rFonts w:ascii="Arial" w:hAnsi="Arial" w:cs="Arial"/>
           <w:color w:val="2B2B2B"/>
-          <w:sz w:val="30"/>
-          <w:szCs w:val="30"/>
         </w:rPr>
       </w:pPr>
       <w:r>
@@ -679,8 +576,6 @@
           <w:i/>
           <w:iCs/>
           <w:color w:val="2B2B2B"/>
-          <w:sz w:val="30"/>
-          <w:szCs w:val="30"/>
         </w:rPr>
         <w:t xml:space="preserve">currency </w:t>
       </w:r>
@@ -690,8 +585,6 @@
           <w:i/>
           <w:iCs/>
           <w:color w:val="2B2B2B"/>
-          <w:sz w:val="30"/>
-          <w:szCs w:val="30"/>
         </w:rPr>
         <w:t xml:space="preserve">pivot </w:t>
       </w:r>
@@ -701,8 +594,6 @@
           <w:i/>
           <w:iCs/>
           <w:color w:val="2B2B2B"/>
-          <w:sz w:val="30"/>
-          <w:szCs w:val="30"/>
         </w:rPr>
         <w:t>table/</w:t>
       </w:r>
@@ -712,8 +603,6 @@
           <w:i/>
           <w:iCs/>
           <w:color w:val="2B2B2B"/>
-          <w:sz w:val="30"/>
-          <w:szCs w:val="30"/>
         </w:rPr>
         <w:t xml:space="preserve">pivot </w:t>
       </w:r>
@@ -723,8 +612,6 @@
           <w:i/>
           <w:iCs/>
           <w:color w:val="2B2B2B"/>
-          <w:sz w:val="30"/>
-          <w:szCs w:val="30"/>
         </w:rPr>
         <w:t>graph</w:t>
       </w:r>
@@ -732,8 +619,6 @@
         <w:rPr>
           <w:rFonts w:ascii="Arial" w:hAnsi="Arial" w:cs="Arial"/>
           <w:color w:val="2B2B2B"/>
-          <w:sz w:val="30"/>
-          <w:szCs w:val="30"/>
         </w:rPr>
         <w:t xml:space="preserve"> - </w:t>
       </w:r>
@@ -741,8 +626,6 @@
         <w:rPr>
           <w:rFonts w:ascii="Arial" w:hAnsi="Arial" w:cs="Arial"/>
           <w:color w:val="2B2B2B"/>
-          <w:sz w:val="30"/>
-          <w:szCs w:val="30"/>
         </w:rPr>
         <w:t>I created one labeled “</w:t>
       </w:r>
@@ -750,8 +633,6 @@
         <w:rPr>
           <w:rFonts w:ascii="Arial" w:hAnsi="Arial" w:cs="Arial"/>
           <w:color w:val="2B2B2B"/>
-          <w:sz w:val="30"/>
-          <w:szCs w:val="30"/>
         </w:rPr>
         <w:t>currency”</w:t>
       </w:r>
@@ -759,8 +640,6 @@
         <w:rPr>
           <w:rFonts w:ascii="Arial" w:hAnsi="Arial" w:cs="Arial"/>
           <w:color w:val="2B2B2B"/>
-          <w:sz w:val="30"/>
-          <w:szCs w:val="30"/>
         </w:rPr>
         <w:t>. It</w:t>
       </w:r>
@@ -768,8 +647,6 @@
         <w:rPr>
           <w:rFonts w:ascii="Arial" w:hAnsi="Arial" w:cs="Arial"/>
           <w:color w:val="2B2B2B"/>
-          <w:sz w:val="30"/>
-          <w:szCs w:val="30"/>
         </w:rPr>
         <w:t xml:space="preserve"> </w:t>
       </w:r>
@@ -777,8 +654,6 @@
         <w:rPr>
           <w:rFonts w:ascii="Arial" w:hAnsi="Arial" w:cs="Arial"/>
           <w:color w:val="2B2B2B"/>
-          <w:sz w:val="30"/>
-          <w:szCs w:val="30"/>
         </w:rPr>
         <w:t xml:space="preserve">indicates </w:t>
       </w:r>
@@ -786,8 +661,6 @@
         <w:rPr>
           <w:rFonts w:ascii="Arial" w:hAnsi="Arial" w:cs="Arial"/>
           <w:color w:val="2B2B2B"/>
-          <w:sz w:val="30"/>
-          <w:szCs w:val="30"/>
         </w:rPr>
         <w:t>that US</w:t>
       </w:r>
@@ -795,8 +668,6 @@
         <w:rPr>
           <w:rFonts w:ascii="Arial" w:hAnsi="Arial" w:cs="Arial"/>
           <w:color w:val="2B2B2B"/>
-          <w:sz w:val="30"/>
-          <w:szCs w:val="30"/>
         </w:rPr>
         <w:t>D</w:t>
       </w:r>
@@ -804,8 +675,6 @@
         <w:rPr>
           <w:rFonts w:ascii="Arial" w:hAnsi="Arial" w:cs="Arial"/>
           <w:color w:val="2B2B2B"/>
-          <w:sz w:val="30"/>
-          <w:szCs w:val="30"/>
         </w:rPr>
         <w:t xml:space="preserve"> currency is most </w:t>
       </w:r>
@@ -813,8 +682,6 @@
         <w:rPr>
           <w:rFonts w:ascii="Arial" w:hAnsi="Arial" w:cs="Arial"/>
           <w:color w:val="2B2B2B"/>
-          <w:sz w:val="30"/>
-          <w:szCs w:val="30"/>
         </w:rPr>
         <w:t xml:space="preserve">popular by </w:t>
       </w:r>
@@ -822,8 +689,6 @@
         <w:rPr>
           <w:rFonts w:ascii="Arial" w:hAnsi="Arial" w:cs="Arial"/>
           <w:color w:val="2B2B2B"/>
-          <w:sz w:val="30"/>
-          <w:szCs w:val="30"/>
         </w:rPr>
         <w:t>far</w:t>
       </w:r>
@@ -831,8 +696,6 @@
         <w:rPr>
           <w:rFonts w:ascii="Arial" w:hAnsi="Arial" w:cs="Arial"/>
           <w:color w:val="2B2B2B"/>
-          <w:sz w:val="30"/>
-          <w:szCs w:val="30"/>
         </w:rPr>
         <w:t xml:space="preserve">, </w:t>
       </w:r>
@@ -840,8 +703,6 @@
         <w:rPr>
           <w:rFonts w:ascii="Arial" w:hAnsi="Arial" w:cs="Arial"/>
           <w:color w:val="2B2B2B"/>
-          <w:sz w:val="30"/>
-          <w:szCs w:val="30"/>
         </w:rPr>
         <w:t>and</w:t>
       </w:r>
@@ -849,8 +710,6 @@
         <w:rPr>
           <w:rFonts w:ascii="Arial" w:hAnsi="Arial" w:cs="Arial"/>
           <w:color w:val="2B2B2B"/>
-          <w:sz w:val="30"/>
-          <w:szCs w:val="30"/>
         </w:rPr>
         <w:t xml:space="preserve"> C</w:t>
       </w:r>
@@ -858,8 +717,6 @@
         <w:rPr>
           <w:rFonts w:ascii="Arial" w:hAnsi="Arial" w:cs="Arial"/>
           <w:color w:val="2B2B2B"/>
-          <w:sz w:val="30"/>
-          <w:szCs w:val="30"/>
         </w:rPr>
         <w:t>AD</w:t>
       </w:r>
@@ -867,8 +724,6 @@
         <w:rPr>
           <w:rFonts w:ascii="Arial" w:hAnsi="Arial" w:cs="Arial"/>
           <w:color w:val="2B2B2B"/>
-          <w:sz w:val="30"/>
-          <w:szCs w:val="30"/>
         </w:rPr>
         <w:t xml:space="preserve"> </w:t>
       </w:r>
@@ -876,8 +731,6 @@
         <w:rPr>
           <w:rFonts w:ascii="Arial" w:hAnsi="Arial" w:cs="Arial"/>
           <w:color w:val="2B2B2B"/>
-          <w:sz w:val="30"/>
-          <w:szCs w:val="30"/>
         </w:rPr>
         <w:t>is</w:t>
       </w:r>
@@ -885,8 +738,6 @@
         <w:rPr>
           <w:rFonts w:ascii="Arial" w:hAnsi="Arial" w:cs="Arial"/>
           <w:color w:val="2B2B2B"/>
-          <w:sz w:val="30"/>
-          <w:szCs w:val="30"/>
         </w:rPr>
         <w:t xml:space="preserve"> 2</w:t>
       </w:r>
@@ -894,8 +745,6 @@
         <w:rPr>
           <w:rFonts w:ascii="Arial" w:hAnsi="Arial" w:cs="Arial"/>
           <w:color w:val="2B2B2B"/>
-          <w:sz w:val="30"/>
-          <w:szCs w:val="30"/>
           <w:vertAlign w:val="superscript"/>
         </w:rPr>
         <w:t>nd</w:t>
@@ -904,8 +753,6 @@
         <w:rPr>
           <w:rFonts w:ascii="Arial" w:hAnsi="Arial" w:cs="Arial"/>
           <w:color w:val="2B2B2B"/>
-          <w:sz w:val="30"/>
-          <w:szCs w:val="30"/>
         </w:rPr>
         <w:t xml:space="preserve"> most popula</w:t>
       </w:r>
@@ -913,8 +760,6 @@
         <w:rPr>
           <w:rFonts w:ascii="Arial" w:hAnsi="Arial" w:cs="Arial"/>
           <w:color w:val="2B2B2B"/>
-          <w:sz w:val="30"/>
-          <w:szCs w:val="30"/>
         </w:rPr>
         <w:t>r</w:t>
       </w:r>
@@ -922,8 +767,6 @@
         <w:rPr>
           <w:rFonts w:ascii="Arial" w:hAnsi="Arial" w:cs="Arial"/>
           <w:color w:val="2B2B2B"/>
-          <w:sz w:val="30"/>
-          <w:szCs w:val="30"/>
         </w:rPr>
         <w:t>)</w:t>
       </w:r>
@@ -939,8 +782,6 @@
         <w:rPr>
           <w:rFonts w:ascii="Arial" w:hAnsi="Arial" w:cs="Arial"/>
           <w:color w:val="2B2B2B"/>
-          <w:sz w:val="30"/>
-          <w:szCs w:val="30"/>
         </w:rPr>
       </w:pPr>
       <w:r>
@@ -949,8 +790,6 @@
           <w:i/>
           <w:iCs/>
           <w:color w:val="2B2B2B"/>
-          <w:sz w:val="30"/>
-          <w:szCs w:val="30"/>
         </w:rPr>
         <w:t xml:space="preserve">staff_pick &amp; spotlight </w:t>
       </w:r>
@@ -960,8 +799,6 @@
           <w:i/>
           <w:iCs/>
           <w:color w:val="2B2B2B"/>
-          <w:sz w:val="30"/>
-          <w:szCs w:val="30"/>
         </w:rPr>
         <w:t>table/</w:t>
       </w:r>
@@ -971,8 +808,6 @@
           <w:i/>
           <w:iCs/>
           <w:color w:val="2B2B2B"/>
-          <w:sz w:val="30"/>
-          <w:szCs w:val="30"/>
         </w:rPr>
         <w:t>graph</w:t>
       </w:r>
@@ -980,8 +815,6 @@
         <w:rPr>
           <w:rFonts w:ascii="Arial" w:hAnsi="Arial" w:cs="Arial"/>
           <w:color w:val="2B2B2B"/>
-          <w:sz w:val="30"/>
-          <w:szCs w:val="30"/>
         </w:rPr>
         <w:t xml:space="preserve"> - </w:t>
       </w:r>
@@ -989,8 +822,6 @@
         <w:rPr>
           <w:rFonts w:ascii="Arial" w:hAnsi="Arial" w:cs="Arial"/>
           <w:color w:val="2B2B2B"/>
-          <w:sz w:val="30"/>
-          <w:szCs w:val="30"/>
         </w:rPr>
         <w:t>I created on</w:t>
       </w:r>
@@ -998,8 +829,6 @@
         <w:rPr>
           <w:rFonts w:ascii="Arial" w:hAnsi="Arial" w:cs="Arial"/>
           <w:color w:val="2B2B2B"/>
-          <w:sz w:val="30"/>
-          <w:szCs w:val="30"/>
         </w:rPr>
         <w:t>e</w:t>
       </w:r>
@@ -1007,8 +836,6 @@
         <w:rPr>
           <w:rFonts w:ascii="Arial" w:hAnsi="Arial" w:cs="Arial"/>
           <w:color w:val="2B2B2B"/>
-          <w:sz w:val="30"/>
-          <w:szCs w:val="30"/>
         </w:rPr>
         <w:t xml:space="preserve"> labeled “staff_pick &amp; spotlight”</w:t>
       </w:r>
@@ -1016,8 +843,6 @@
         <w:rPr>
           <w:rFonts w:ascii="Arial" w:hAnsi="Arial" w:cs="Arial"/>
           <w:color w:val="2B2B2B"/>
-          <w:sz w:val="30"/>
-          <w:szCs w:val="30"/>
         </w:rPr>
         <w:t xml:space="preserve">. </w:t>
       </w:r>
@@ -1025,8 +850,6 @@
         <w:rPr>
           <w:rFonts w:ascii="Arial" w:hAnsi="Arial" w:cs="Arial"/>
           <w:color w:val="2B2B2B"/>
-          <w:sz w:val="30"/>
-          <w:szCs w:val="30"/>
         </w:rPr>
         <w:t>It</w:t>
       </w:r>
@@ -1034,8 +857,6 @@
         <w:rPr>
           <w:rFonts w:ascii="Arial" w:hAnsi="Arial" w:cs="Arial"/>
           <w:color w:val="2B2B2B"/>
-          <w:sz w:val="30"/>
-          <w:szCs w:val="30"/>
         </w:rPr>
         <w:t xml:space="preserve"> indicates </w:t>
       </w:r>
@@ -1043,8 +864,6 @@
         <w:rPr>
           <w:rFonts w:ascii="Arial" w:hAnsi="Arial" w:cs="Arial"/>
           <w:color w:val="2B2B2B"/>
-          <w:sz w:val="30"/>
-          <w:szCs w:val="30"/>
         </w:rPr>
         <w:t xml:space="preserve">that </w:t>
       </w:r>
@@ -1052,8 +871,6 @@
         <w:rPr>
           <w:rFonts w:ascii="Arial" w:hAnsi="Arial" w:cs="Arial"/>
           <w:color w:val="2B2B2B"/>
-          <w:sz w:val="30"/>
-          <w:szCs w:val="30"/>
         </w:rPr>
         <w:t xml:space="preserve">both </w:t>
       </w:r>
@@ -1061,8 +878,6 @@
         <w:rPr>
           <w:rFonts w:ascii="Arial" w:hAnsi="Arial" w:cs="Arial"/>
           <w:color w:val="2B2B2B"/>
-          <w:sz w:val="30"/>
-          <w:szCs w:val="30"/>
         </w:rPr>
         <w:t xml:space="preserve">the spotlight </w:t>
       </w:r>
@@ -1070,8 +885,6 @@
         <w:rPr>
           <w:rFonts w:ascii="Arial" w:hAnsi="Arial" w:cs="Arial"/>
           <w:color w:val="2B2B2B"/>
-          <w:sz w:val="30"/>
-          <w:szCs w:val="30"/>
         </w:rPr>
         <w:t xml:space="preserve">and staff_pick </w:t>
       </w:r>
@@ -1079,8 +892,6 @@
         <w:rPr>
           <w:rFonts w:ascii="Arial" w:hAnsi="Arial" w:cs="Arial"/>
           <w:color w:val="2B2B2B"/>
-          <w:sz w:val="30"/>
-          <w:szCs w:val="30"/>
         </w:rPr>
         <w:t>campaigns</w:t>
       </w:r>
@@ -1088,8 +899,6 @@
         <w:rPr>
           <w:rFonts w:ascii="Arial" w:hAnsi="Arial" w:cs="Arial"/>
           <w:color w:val="2B2B2B"/>
-          <w:sz w:val="30"/>
-          <w:szCs w:val="30"/>
         </w:rPr>
         <w:t xml:space="preserve"> were not helpful in t</w:t>
       </w:r>
@@ -1097,8 +906,6 @@
         <w:rPr>
           <w:rFonts w:ascii="Arial" w:hAnsi="Arial" w:cs="Arial"/>
           <w:color w:val="2B2B2B"/>
-          <w:sz w:val="30"/>
-          <w:szCs w:val="30"/>
         </w:rPr>
         <w:t>he</w:t>
       </w:r>
@@ -1106,8 +913,6 @@
         <w:rPr>
           <w:rFonts w:ascii="Arial" w:hAnsi="Arial" w:cs="Arial"/>
           <w:color w:val="2B2B2B"/>
-          <w:sz w:val="30"/>
-          <w:szCs w:val="30"/>
         </w:rPr>
         <w:t xml:space="preserve"> </w:t>
       </w:r>
@@ -1115,8 +920,6 @@
         <w:rPr>
           <w:rFonts w:ascii="Arial" w:hAnsi="Arial" w:cs="Arial"/>
           <w:color w:val="2B2B2B"/>
-          <w:sz w:val="30"/>
-          <w:szCs w:val="30"/>
         </w:rPr>
         <w:t xml:space="preserve">top two highest </w:t>
       </w:r>
@@ -1124,8 +927,6 @@
         <w:rPr>
           <w:rFonts w:ascii="Arial" w:hAnsi="Arial" w:cs="Arial"/>
           <w:color w:val="2B2B2B"/>
-          <w:sz w:val="30"/>
-          <w:szCs w:val="30"/>
         </w:rPr>
         <w:t>backers count range</w:t>
       </w:r>
@@ -1133,8 +934,6 @@
         <w:rPr>
           <w:rFonts w:ascii="Arial" w:hAnsi="Arial" w:cs="Arial"/>
           <w:color w:val="2B2B2B"/>
-          <w:sz w:val="30"/>
-          <w:szCs w:val="30"/>
         </w:rPr>
         <w:t xml:space="preserve">s </w:t>
       </w:r>
@@ -1142,8 +941,6 @@
         <w:rPr>
           <w:rFonts w:ascii="Arial" w:hAnsi="Arial" w:cs="Arial"/>
           <w:color w:val="2B2B2B"/>
-          <w:sz w:val="30"/>
-          <w:szCs w:val="30"/>
         </w:rPr>
         <w:t>6000-7999</w:t>
       </w:r>
@@ -1151,8 +948,6 @@
         <w:rPr>
           <w:rFonts w:ascii="Arial" w:hAnsi="Arial" w:cs="Arial"/>
           <w:color w:val="2B2B2B"/>
-          <w:sz w:val="30"/>
-          <w:szCs w:val="30"/>
         </w:rPr>
         <w:t>)</w:t>
       </w:r>
@@ -1168,8 +963,6 @@
         <w:rPr>
           <w:rFonts w:ascii="Arial" w:hAnsi="Arial" w:cs="Arial"/>
           <w:color w:val="2B2B2B"/>
-          <w:sz w:val="30"/>
-          <w:szCs w:val="30"/>
         </w:rPr>
       </w:pPr>
       <w:r>
@@ -1178,8 +971,6 @@
           <w:i/>
           <w:iCs/>
           <w:color w:val="2B2B2B"/>
-          <w:sz w:val="30"/>
-          <w:szCs w:val="30"/>
         </w:rPr>
         <w:t xml:space="preserve">currency </w:t>
       </w:r>
@@ -1189,8 +980,6 @@
           <w:i/>
           <w:iCs/>
           <w:color w:val="2B2B2B"/>
-          <w:sz w:val="30"/>
-          <w:szCs w:val="30"/>
         </w:rPr>
         <w:t>exchange conversion table</w:t>
       </w:r>
@@ -1200,8 +989,6 @@
           <w:i/>
           <w:iCs/>
           <w:color w:val="2B2B2B"/>
-          <w:sz w:val="30"/>
-          <w:szCs w:val="30"/>
         </w:rPr>
         <w:t>/graph</w:t>
       </w:r>
@@ -1209,28 +996,15 @@
         <w:rPr>
           <w:rFonts w:ascii="Arial" w:hAnsi="Arial" w:cs="Arial"/>
           <w:color w:val="2B2B2B"/>
-          <w:sz w:val="30"/>
-          <w:szCs w:val="30"/>
-        </w:rPr>
-        <w:t xml:space="preserve"> would </w:t>
-      </w:r>
-      <w:r>
-        <w:rPr>
-          <w:rFonts w:ascii="Arial" w:hAnsi="Arial" w:cs="Arial"/>
-          <w:color w:val="2B2B2B"/>
-          <w:sz w:val="30"/>
-          <w:szCs w:val="30"/>
-        </w:rPr>
-        <w:t>make the data more reliable</w:t>
-      </w:r>
-      <w:r>
-        <w:rPr>
-          <w:rFonts w:ascii="Arial" w:hAnsi="Arial" w:cs="Arial"/>
-          <w:color w:val="2B2B2B"/>
-          <w:sz w:val="30"/>
-          <w:szCs w:val="30"/>
-        </w:rPr>
-        <w:t>.</w:t>
+        </w:rPr>
+        <w:t xml:space="preserve"> </w:t>
+      </w:r>
+      <w:r>
+        <w:rPr>
+          <w:rFonts w:ascii="Arial" w:hAnsi="Arial" w:cs="Arial"/>
+          <w:color w:val="2B2B2B"/>
+        </w:rPr>
+        <w:t xml:space="preserve">– I created a comparison datasheet labeled “USD Crowdfunding” which contains all the figures converted into USD. I then duplicated all the graphs to compare both the “Crowdfunding vs. USD Crowdfunding” outcomes. I also made a tab labeled “USD Comparison” showing the effects the currency has on the average donation. </w:t>
       </w:r>
     </w:p>
     <w:sectPr>

</xml_diff>

<commit_message>
updated files and readme
</commit_message>
<xml_diff>
--- a/Crowdfunding Report.docx
+++ b/Crowdfunding Report.docx
@@ -35,6 +35,8 @@
         <w:rPr>
           <w:rFonts w:ascii="Arial" w:hAnsi="Arial" w:cs="Arial"/>
           <w:color w:val="2B2B2B"/>
+          <w:sz w:val="30"/>
+          <w:szCs w:val="30"/>
         </w:rPr>
       </w:pPr>
     </w:p>
@@ -47,6 +49,8 @@
           <w:i/>
           <w:iCs/>
           <w:color w:val="2B2B2B"/>
+          <w:sz w:val="30"/>
+          <w:szCs w:val="30"/>
         </w:rPr>
       </w:pPr>
       <w:r>
@@ -55,6 +59,8 @@
           <w:i/>
           <w:iCs/>
           <w:color w:val="2B2B2B"/>
+          <w:sz w:val="30"/>
+          <w:szCs w:val="30"/>
         </w:rPr>
         <w:t>Given the provided data, what are three conclusions that we can draw about crowdfunding campaigns?</w:t>
       </w:r>
@@ -70,12 +76,16 @@
         <w:rPr>
           <w:rFonts w:ascii="Arial" w:hAnsi="Arial" w:cs="Arial"/>
           <w:color w:val="2B2B2B"/>
-        </w:rPr>
-      </w:pPr>
-      <w:r>
-        <w:rPr>
-          <w:rFonts w:ascii="Arial" w:hAnsi="Arial" w:cs="Arial"/>
-          <w:color w:val="2B2B2B"/>
+          <w:sz w:val="30"/>
+          <w:szCs w:val="30"/>
+        </w:rPr>
+      </w:pPr>
+      <w:r>
+        <w:rPr>
+          <w:rFonts w:ascii="Arial" w:hAnsi="Arial" w:cs="Arial"/>
+          <w:color w:val="2B2B2B"/>
+          <w:sz w:val="30"/>
+          <w:szCs w:val="30"/>
         </w:rPr>
         <w:t>t</w:t>
       </w:r>
@@ -83,6 +93,8 @@
         <w:rPr>
           <w:rFonts w:ascii="Arial" w:hAnsi="Arial" w:cs="Arial"/>
           <w:color w:val="2B2B2B"/>
+          <w:sz w:val="30"/>
+          <w:szCs w:val="30"/>
         </w:rPr>
         <w:t>he most successful campaign</w:t>
       </w:r>
@@ -90,6 +102,8 @@
         <w:rPr>
           <w:rFonts w:ascii="Arial" w:hAnsi="Arial" w:cs="Arial"/>
           <w:color w:val="2B2B2B"/>
+          <w:sz w:val="30"/>
+          <w:szCs w:val="30"/>
         </w:rPr>
         <w:t xml:space="preserve"> </w:t>
       </w:r>
@@ -97,6 +111,8 @@
         <w:rPr>
           <w:rFonts w:ascii="Arial" w:hAnsi="Arial" w:cs="Arial"/>
           <w:color w:val="2B2B2B"/>
+          <w:sz w:val="30"/>
+          <w:szCs w:val="30"/>
         </w:rPr>
         <w:t xml:space="preserve">category is </w:t>
       </w:r>
@@ -104,6 +120,8 @@
         <w:rPr>
           <w:rFonts w:ascii="Arial" w:hAnsi="Arial" w:cs="Arial"/>
           <w:color w:val="2B2B2B"/>
+          <w:sz w:val="30"/>
+          <w:szCs w:val="30"/>
         </w:rPr>
         <w:t>“t</w:t>
       </w:r>
@@ -111,6 +129,8 @@
         <w:rPr>
           <w:rFonts w:ascii="Arial" w:hAnsi="Arial" w:cs="Arial"/>
           <w:color w:val="2B2B2B"/>
+          <w:sz w:val="30"/>
+          <w:szCs w:val="30"/>
         </w:rPr>
         <w:t>heat</w:t>
       </w:r>
@@ -118,6 +138,8 @@
         <w:rPr>
           <w:rFonts w:ascii="Arial" w:hAnsi="Arial" w:cs="Arial"/>
           <w:color w:val="2B2B2B"/>
+          <w:sz w:val="30"/>
+          <w:szCs w:val="30"/>
         </w:rPr>
         <w:t>re</w:t>
       </w:r>
@@ -125,6 +147,8 @@
         <w:rPr>
           <w:rFonts w:ascii="Arial" w:hAnsi="Arial" w:cs="Arial"/>
           <w:color w:val="2B2B2B"/>
+          <w:sz w:val="30"/>
+          <w:szCs w:val="30"/>
         </w:rPr>
         <w:t>”,</w:t>
       </w:r>
@@ -132,6 +156,8 @@
         <w:rPr>
           <w:rFonts w:ascii="Arial" w:hAnsi="Arial" w:cs="Arial"/>
           <w:color w:val="2B2B2B"/>
+          <w:sz w:val="30"/>
+          <w:szCs w:val="30"/>
         </w:rPr>
         <w:t xml:space="preserve"> </w:t>
       </w:r>
@@ -139,6 +165,8 @@
         <w:rPr>
           <w:rFonts w:ascii="Arial" w:hAnsi="Arial" w:cs="Arial"/>
           <w:color w:val="2B2B2B"/>
+          <w:sz w:val="30"/>
+          <w:szCs w:val="30"/>
         </w:rPr>
         <w:t xml:space="preserve">and </w:t>
       </w:r>
@@ -146,6 +174,8 @@
         <w:rPr>
           <w:rFonts w:ascii="Arial" w:hAnsi="Arial" w:cs="Arial"/>
           <w:color w:val="2B2B2B"/>
+          <w:sz w:val="30"/>
+          <w:szCs w:val="30"/>
         </w:rPr>
         <w:t>the</w:t>
       </w:r>
@@ -153,6 +183,8 @@
         <w:rPr>
           <w:rFonts w:ascii="Arial" w:hAnsi="Arial" w:cs="Arial"/>
           <w:color w:val="2B2B2B"/>
+          <w:sz w:val="30"/>
+          <w:szCs w:val="30"/>
         </w:rPr>
         <w:t xml:space="preserve"> least successful campaign</w:t>
       </w:r>
@@ -160,6 +192,8 @@
         <w:rPr>
           <w:rFonts w:ascii="Arial" w:hAnsi="Arial" w:cs="Arial"/>
           <w:color w:val="2B2B2B"/>
+          <w:sz w:val="30"/>
+          <w:szCs w:val="30"/>
         </w:rPr>
         <w:t xml:space="preserve"> is </w:t>
       </w:r>
@@ -167,6 +201,8 @@
         <w:rPr>
           <w:rFonts w:ascii="Arial" w:hAnsi="Arial" w:cs="Arial"/>
           <w:color w:val="2B2B2B"/>
+          <w:sz w:val="30"/>
+          <w:szCs w:val="30"/>
         </w:rPr>
         <w:t>“journalism”</w:t>
       </w:r>
@@ -182,12 +218,16 @@
         <w:rPr>
           <w:rFonts w:ascii="Arial" w:hAnsi="Arial" w:cs="Arial"/>
           <w:color w:val="2B2B2B"/>
-        </w:rPr>
-      </w:pPr>
-      <w:r>
-        <w:rPr>
-          <w:rFonts w:ascii="Arial" w:hAnsi="Arial" w:cs="Arial"/>
-          <w:color w:val="2B2B2B"/>
+          <w:sz w:val="30"/>
+          <w:szCs w:val="30"/>
+        </w:rPr>
+      </w:pPr>
+      <w:r>
+        <w:rPr>
+          <w:rFonts w:ascii="Arial" w:hAnsi="Arial" w:cs="Arial"/>
+          <w:color w:val="2B2B2B"/>
+          <w:sz w:val="30"/>
+          <w:szCs w:val="30"/>
         </w:rPr>
         <w:t>t</w:t>
       </w:r>
@@ -195,6 +235,8 @@
         <w:rPr>
           <w:rFonts w:ascii="Arial" w:hAnsi="Arial" w:cs="Arial"/>
           <w:color w:val="2B2B2B"/>
+          <w:sz w:val="30"/>
+          <w:szCs w:val="30"/>
         </w:rPr>
         <w:t xml:space="preserve">he most successful </w:t>
       </w:r>
@@ -202,6 +244,8 @@
         <w:rPr>
           <w:rFonts w:ascii="Arial" w:hAnsi="Arial" w:cs="Arial"/>
           <w:color w:val="2B2B2B"/>
+          <w:sz w:val="30"/>
+          <w:szCs w:val="30"/>
         </w:rPr>
         <w:t>sub-category is “plays”, and the least successful sub-category is “</w:t>
       </w:r>
@@ -209,6 +253,8 @@
         <w:rPr>
           <w:rFonts w:ascii="Arial" w:hAnsi="Arial" w:cs="Arial"/>
           <w:color w:val="2B2B2B"/>
+          <w:sz w:val="30"/>
+          <w:szCs w:val="30"/>
         </w:rPr>
         <w:t>world music”</w:t>
       </w:r>
@@ -224,12 +270,16 @@
         <w:rPr>
           <w:rFonts w:ascii="Arial" w:hAnsi="Arial" w:cs="Arial"/>
           <w:color w:val="2B2B2B"/>
-        </w:rPr>
-      </w:pPr>
-      <w:r>
-        <w:rPr>
-          <w:rFonts w:ascii="Arial" w:hAnsi="Arial" w:cs="Arial"/>
-          <w:color w:val="2B2B2B"/>
+          <w:sz w:val="30"/>
+          <w:szCs w:val="30"/>
+        </w:rPr>
+      </w:pPr>
+      <w:r>
+        <w:rPr>
+          <w:rFonts w:ascii="Arial" w:hAnsi="Arial" w:cs="Arial"/>
+          <w:color w:val="2B2B2B"/>
+          <w:sz w:val="30"/>
+          <w:szCs w:val="30"/>
         </w:rPr>
         <w:t>t</w:t>
       </w:r>
@@ -237,6 +287,8 @@
         <w:rPr>
           <w:rFonts w:ascii="Arial" w:hAnsi="Arial" w:cs="Arial"/>
           <w:color w:val="2B2B2B"/>
+          <w:sz w:val="30"/>
+          <w:szCs w:val="30"/>
         </w:rPr>
         <w:t>he month with the most successful outcome is “</w:t>
       </w:r>
@@ -244,6 +296,8 @@
         <w:rPr>
           <w:rFonts w:ascii="Arial" w:hAnsi="Arial" w:cs="Arial"/>
           <w:color w:val="2B2B2B"/>
+          <w:sz w:val="30"/>
+          <w:szCs w:val="30"/>
         </w:rPr>
         <w:t>July”,</w:t>
       </w:r>
@@ -251,6 +305,8 @@
         <w:rPr>
           <w:rFonts w:ascii="Arial" w:hAnsi="Arial" w:cs="Arial"/>
           <w:color w:val="2B2B2B"/>
+          <w:sz w:val="30"/>
+          <w:szCs w:val="30"/>
         </w:rPr>
         <w:t xml:space="preserve"> </w:t>
       </w:r>
@@ -258,6 +314,8 @@
         <w:rPr>
           <w:rFonts w:ascii="Arial" w:hAnsi="Arial" w:cs="Arial"/>
           <w:color w:val="2B2B2B"/>
+          <w:sz w:val="30"/>
+          <w:szCs w:val="30"/>
         </w:rPr>
         <w:t>the month with the least successful</w:t>
       </w:r>
@@ -265,6 +323,8 @@
         <w:rPr>
           <w:rFonts w:ascii="Arial" w:hAnsi="Arial" w:cs="Arial"/>
           <w:color w:val="2B2B2B"/>
+          <w:sz w:val="30"/>
+          <w:szCs w:val="30"/>
         </w:rPr>
         <w:t xml:space="preserve"> outcome</w:t>
       </w:r>
@@ -272,6 +332,8 @@
         <w:rPr>
           <w:rFonts w:ascii="Arial" w:hAnsi="Arial" w:cs="Arial"/>
           <w:color w:val="2B2B2B"/>
+          <w:sz w:val="30"/>
+          <w:szCs w:val="30"/>
         </w:rPr>
         <w:t xml:space="preserve"> is “January”</w:t>
       </w:r>
@@ -279,6 +341,8 @@
         <w:rPr>
           <w:rFonts w:ascii="Arial" w:hAnsi="Arial" w:cs="Arial"/>
           <w:color w:val="2B2B2B"/>
+          <w:sz w:val="30"/>
+          <w:szCs w:val="30"/>
         </w:rPr>
         <w:t xml:space="preserve">, and the month with the most canceled </w:t>
       </w:r>
@@ -286,6 +350,8 @@
         <w:rPr>
           <w:rFonts w:ascii="Arial" w:hAnsi="Arial" w:cs="Arial"/>
           <w:color w:val="2B2B2B"/>
+          <w:sz w:val="30"/>
+          <w:szCs w:val="30"/>
         </w:rPr>
         <w:t>campaigns is “August”.</w:t>
       </w:r>
@@ -293,44 +359,27 @@
     <w:p>
       <w:pPr>
         <w:pStyle w:val="NormalWeb"/>
-        <w:numPr>
-          <w:ilvl w:val="0"/>
-          <w:numId w:val="6"/>
-        </w:numPr>
         <w:spacing w:before="150" w:beforeAutospacing="0" w:after="0" w:afterAutospacing="0" w:line="360" w:lineRule="atLeast"/>
-        <w:rPr>
-          <w:rFonts w:ascii="Arial" w:hAnsi="Arial" w:cs="Arial"/>
-          <w:color w:val="2B2B2B"/>
-        </w:rPr>
-      </w:pPr>
-      <w:r>
-        <w:rPr>
-          <w:rFonts w:ascii="Arial" w:hAnsi="Arial" w:cs="Arial"/>
-          <w:color w:val="2B2B2B"/>
-        </w:rPr>
-        <w:t>The “USD Comparison” shows that the difference in the average donation when converted to USD is substantial for all currency types.</w:t>
-      </w:r>
+        <w:ind w:left="1440"/>
+        <w:rPr>
+          <w:rFonts w:ascii="Arial" w:hAnsi="Arial" w:cs="Arial"/>
+          <w:color w:val="2B2B2B"/>
+          <w:sz w:val="30"/>
+          <w:szCs w:val="30"/>
+        </w:rPr>
+      </w:pPr>
     </w:p>
     <w:p>
       <w:pPr>
         <w:pStyle w:val="NormalWeb"/>
         <w:spacing w:before="150" w:beforeAutospacing="0" w:after="0" w:afterAutospacing="0" w:line="360" w:lineRule="atLeast"/>
-        <w:ind w:left="720"/>
-        <w:rPr>
-          <w:rFonts w:ascii="Arial" w:hAnsi="Arial" w:cs="Arial"/>
-          <w:color w:val="2B2B2B"/>
-        </w:rPr>
-      </w:pPr>
-    </w:p>
-    <w:p>
-      <w:pPr>
-        <w:pStyle w:val="NormalWeb"/>
-        <w:spacing w:before="150" w:beforeAutospacing="0" w:after="0" w:afterAutospacing="0" w:line="360" w:lineRule="atLeast"/>
         <w:rPr>
           <w:rFonts w:ascii="Arial" w:hAnsi="Arial" w:cs="Arial"/>
           <w:i/>
           <w:iCs/>
           <w:color w:val="2B2B2B"/>
+          <w:sz w:val="30"/>
+          <w:szCs w:val="30"/>
         </w:rPr>
       </w:pPr>
       <w:r>
@@ -339,6 +388,8 @@
           <w:i/>
           <w:iCs/>
           <w:color w:val="2B2B2B"/>
+          <w:sz w:val="30"/>
+          <w:szCs w:val="30"/>
         </w:rPr>
         <w:t>What are some limitations of this dataset?</w:t>
       </w:r>
@@ -354,12 +405,16 @@
         <w:rPr>
           <w:rFonts w:ascii="Arial" w:hAnsi="Arial" w:cs="Arial"/>
           <w:color w:val="2B2B2B"/>
-        </w:rPr>
-      </w:pPr>
-      <w:r>
-        <w:rPr>
-          <w:rFonts w:ascii="Arial" w:hAnsi="Arial" w:cs="Arial"/>
-          <w:color w:val="2B2B2B"/>
+          <w:sz w:val="30"/>
+          <w:szCs w:val="30"/>
+        </w:rPr>
+      </w:pPr>
+      <w:r>
+        <w:rPr>
+          <w:rFonts w:ascii="Arial" w:hAnsi="Arial" w:cs="Arial"/>
+          <w:color w:val="2B2B2B"/>
+          <w:sz w:val="30"/>
+          <w:szCs w:val="30"/>
         </w:rPr>
         <w:t>s</w:t>
       </w:r>
@@ -367,6 +422,8 @@
         <w:rPr>
           <w:rFonts w:ascii="Arial" w:hAnsi="Arial" w:cs="Arial"/>
           <w:color w:val="2B2B2B"/>
+          <w:sz w:val="30"/>
+          <w:szCs w:val="30"/>
         </w:rPr>
         <w:t xml:space="preserve">ome of the categories </w:t>
       </w:r>
@@ -374,6 +431,8 @@
         <w:rPr>
           <w:rFonts w:ascii="Arial" w:hAnsi="Arial" w:cs="Arial"/>
           <w:color w:val="2B2B2B"/>
+          <w:sz w:val="30"/>
+          <w:szCs w:val="30"/>
         </w:rPr>
         <w:t>only have 1 subcategory</w:t>
       </w:r>
@@ -389,12 +448,16 @@
         <w:rPr>
           <w:rFonts w:ascii="Arial" w:hAnsi="Arial" w:cs="Arial"/>
           <w:color w:val="2B2B2B"/>
-        </w:rPr>
-      </w:pPr>
-      <w:r>
-        <w:rPr>
-          <w:rFonts w:ascii="Arial" w:hAnsi="Arial" w:cs="Arial"/>
-          <w:color w:val="2B2B2B"/>
+          <w:sz w:val="30"/>
+          <w:szCs w:val="30"/>
+        </w:rPr>
+      </w:pPr>
+      <w:r>
+        <w:rPr>
+          <w:rFonts w:ascii="Arial" w:hAnsi="Arial" w:cs="Arial"/>
+          <w:color w:val="2B2B2B"/>
+          <w:sz w:val="30"/>
+          <w:szCs w:val="30"/>
         </w:rPr>
         <w:t>some cells are “0</w:t>
       </w:r>
@@ -402,6 +465,8 @@
         <w:rPr>
           <w:rFonts w:ascii="Arial" w:hAnsi="Arial" w:cs="Arial"/>
           <w:color w:val="2B2B2B"/>
+          <w:sz w:val="30"/>
+          <w:szCs w:val="30"/>
         </w:rPr>
         <w:t>”</w:t>
       </w:r>
@@ -417,12 +482,16 @@
         <w:rPr>
           <w:rFonts w:ascii="Arial" w:hAnsi="Arial" w:cs="Arial"/>
           <w:color w:val="2B2B2B"/>
-        </w:rPr>
-      </w:pPr>
-      <w:r>
-        <w:rPr>
-          <w:rFonts w:ascii="Arial" w:hAnsi="Arial" w:cs="Arial"/>
-          <w:color w:val="2B2B2B"/>
+          <w:sz w:val="30"/>
+          <w:szCs w:val="30"/>
+        </w:rPr>
+      </w:pPr>
+      <w:r>
+        <w:rPr>
+          <w:rFonts w:ascii="Arial" w:hAnsi="Arial" w:cs="Arial"/>
+          <w:color w:val="2B2B2B"/>
+          <w:sz w:val="30"/>
+          <w:szCs w:val="30"/>
         </w:rPr>
         <w:t>t</w:t>
       </w:r>
@@ -430,6 +499,8 @@
         <w:rPr>
           <w:rFonts w:ascii="Arial" w:hAnsi="Arial" w:cs="Arial"/>
           <w:color w:val="2B2B2B"/>
+          <w:sz w:val="30"/>
+          <w:szCs w:val="30"/>
         </w:rPr>
         <w:t xml:space="preserve">he currency </w:t>
       </w:r>
@@ -437,6 +508,8 @@
         <w:rPr>
           <w:rFonts w:ascii="Arial" w:hAnsi="Arial" w:cs="Arial"/>
           <w:color w:val="2B2B2B"/>
+          <w:sz w:val="30"/>
+          <w:szCs w:val="30"/>
         </w:rPr>
         <w:t xml:space="preserve">types are not the same </w:t>
       </w:r>
@@ -444,6 +517,8 @@
         <w:rPr>
           <w:rFonts w:ascii="Arial" w:hAnsi="Arial" w:cs="Arial"/>
           <w:color w:val="2B2B2B"/>
+          <w:sz w:val="30"/>
+          <w:szCs w:val="30"/>
         </w:rPr>
         <w:t xml:space="preserve">and there </w:t>
       </w:r>
@@ -451,6 +526,8 @@
         <w:rPr>
           <w:rFonts w:ascii="Arial" w:hAnsi="Arial" w:cs="Arial"/>
           <w:color w:val="2B2B2B"/>
+          <w:sz w:val="30"/>
+          <w:szCs w:val="30"/>
         </w:rPr>
         <w:t>is</w:t>
       </w:r>
@@ -458,6 +535,8 @@
         <w:rPr>
           <w:rFonts w:ascii="Arial" w:hAnsi="Arial" w:cs="Arial"/>
           <w:color w:val="2B2B2B"/>
+          <w:sz w:val="30"/>
+          <w:szCs w:val="30"/>
         </w:rPr>
         <w:t xml:space="preserve"> no exchange rate </w:t>
       </w:r>
@@ -465,6 +544,8 @@
         <w:rPr>
           <w:rFonts w:ascii="Arial" w:hAnsi="Arial" w:cs="Arial"/>
           <w:color w:val="2B2B2B"/>
+          <w:sz w:val="30"/>
+          <w:szCs w:val="30"/>
         </w:rPr>
         <w:t>considered</w:t>
       </w:r>
@@ -480,12 +561,16 @@
         <w:rPr>
           <w:rFonts w:ascii="Arial" w:hAnsi="Arial" w:cs="Arial"/>
           <w:color w:val="2B2B2B"/>
-        </w:rPr>
-      </w:pPr>
-      <w:r>
-        <w:rPr>
-          <w:rFonts w:ascii="Arial" w:hAnsi="Arial" w:cs="Arial"/>
-          <w:color w:val="2B2B2B"/>
+          <w:sz w:val="30"/>
+          <w:szCs w:val="30"/>
+        </w:rPr>
+      </w:pPr>
+      <w:r>
+        <w:rPr>
+          <w:rFonts w:ascii="Arial" w:hAnsi="Arial" w:cs="Arial"/>
+          <w:color w:val="2B2B2B"/>
+          <w:sz w:val="30"/>
+          <w:szCs w:val="30"/>
         </w:rPr>
         <w:t>i</w:t>
       </w:r>
@@ -493,6 +578,8 @@
         <w:rPr>
           <w:rFonts w:ascii="Arial" w:hAnsi="Arial" w:cs="Arial"/>
           <w:color w:val="2B2B2B"/>
+          <w:sz w:val="30"/>
+          <w:szCs w:val="30"/>
         </w:rPr>
         <w:t>t is</w:t>
       </w:r>
@@ -500,6 +587,8 @@
         <w:rPr>
           <w:rFonts w:ascii="Arial" w:hAnsi="Arial" w:cs="Arial"/>
           <w:color w:val="2B2B2B"/>
+          <w:sz w:val="30"/>
+          <w:szCs w:val="30"/>
         </w:rPr>
         <w:t xml:space="preserve"> not clear as to what the “blurb”</w:t>
       </w:r>
@@ -507,6 +596,8 @@
         <w:rPr>
           <w:rFonts w:ascii="Arial" w:hAnsi="Arial" w:cs="Arial"/>
           <w:color w:val="2B2B2B"/>
+          <w:sz w:val="30"/>
+          <w:szCs w:val="30"/>
         </w:rPr>
         <w:t xml:space="preserve"> category</w:t>
       </w:r>
@@ -514,6 +605,8 @@
         <w:rPr>
           <w:rFonts w:ascii="Arial" w:hAnsi="Arial" w:cs="Arial"/>
           <w:color w:val="2B2B2B"/>
+          <w:sz w:val="30"/>
+          <w:szCs w:val="30"/>
         </w:rPr>
         <w:t xml:space="preserve"> is</w:t>
       </w:r>
@@ -521,6 +614,8 @@
         <w:rPr>
           <w:rFonts w:ascii="Arial" w:hAnsi="Arial" w:cs="Arial"/>
           <w:color w:val="2B2B2B"/>
+          <w:sz w:val="30"/>
+          <w:szCs w:val="30"/>
         </w:rPr>
         <w:t xml:space="preserve"> or how these different descriptions can be tracked or useful.</w:t>
       </w:r>
@@ -533,6 +628,8 @@
         <w:rPr>
           <w:rFonts w:ascii="Arial" w:hAnsi="Arial" w:cs="Arial"/>
           <w:color w:val="2B2B2B"/>
+          <w:sz w:val="30"/>
+          <w:szCs w:val="30"/>
         </w:rPr>
       </w:pPr>
     </w:p>
@@ -545,6 +642,8 @@
           <w:i/>
           <w:iCs/>
           <w:color w:val="2B2B2B"/>
+          <w:sz w:val="30"/>
+          <w:szCs w:val="30"/>
         </w:rPr>
       </w:pPr>
       <w:r>
@@ -553,6 +652,8 @@
           <w:i/>
           <w:iCs/>
           <w:color w:val="2B2B2B"/>
+          <w:sz w:val="30"/>
+          <w:szCs w:val="30"/>
         </w:rPr>
         <w:t>What are some other possible tables and/or graphs that we could create, and what additional value would they provide?</w:t>
       </w:r>
@@ -568,6 +669,8 @@
         <w:rPr>
           <w:rFonts w:ascii="Arial" w:hAnsi="Arial" w:cs="Arial"/>
           <w:color w:val="2B2B2B"/>
+          <w:sz w:val="30"/>
+          <w:szCs w:val="30"/>
         </w:rPr>
       </w:pPr>
       <w:r>
@@ -576,6 +679,8 @@
           <w:i/>
           <w:iCs/>
           <w:color w:val="2B2B2B"/>
+          <w:sz w:val="30"/>
+          <w:szCs w:val="30"/>
         </w:rPr>
         <w:t xml:space="preserve">currency </w:t>
       </w:r>
@@ -585,6 +690,8 @@
           <w:i/>
           <w:iCs/>
           <w:color w:val="2B2B2B"/>
+          <w:sz w:val="30"/>
+          <w:szCs w:val="30"/>
         </w:rPr>
         <w:t xml:space="preserve">pivot </w:t>
       </w:r>
@@ -594,6 +701,8 @@
           <w:i/>
           <w:iCs/>
           <w:color w:val="2B2B2B"/>
+          <w:sz w:val="30"/>
+          <w:szCs w:val="30"/>
         </w:rPr>
         <w:t>table/</w:t>
       </w:r>
@@ -603,6 +712,8 @@
           <w:i/>
           <w:iCs/>
           <w:color w:val="2B2B2B"/>
+          <w:sz w:val="30"/>
+          <w:szCs w:val="30"/>
         </w:rPr>
         <w:t xml:space="preserve">pivot </w:t>
       </w:r>
@@ -612,6 +723,8 @@
           <w:i/>
           <w:iCs/>
           <w:color w:val="2B2B2B"/>
+          <w:sz w:val="30"/>
+          <w:szCs w:val="30"/>
         </w:rPr>
         <w:t>graph</w:t>
       </w:r>
@@ -619,6 +732,8 @@
         <w:rPr>
           <w:rFonts w:ascii="Arial" w:hAnsi="Arial" w:cs="Arial"/>
           <w:color w:val="2B2B2B"/>
+          <w:sz w:val="30"/>
+          <w:szCs w:val="30"/>
         </w:rPr>
         <w:t xml:space="preserve"> - </w:t>
       </w:r>
@@ -626,6 +741,8 @@
         <w:rPr>
           <w:rFonts w:ascii="Arial" w:hAnsi="Arial" w:cs="Arial"/>
           <w:color w:val="2B2B2B"/>
+          <w:sz w:val="30"/>
+          <w:szCs w:val="30"/>
         </w:rPr>
         <w:t>I created one labeled “</w:t>
       </w:r>
@@ -633,6 +750,8 @@
         <w:rPr>
           <w:rFonts w:ascii="Arial" w:hAnsi="Arial" w:cs="Arial"/>
           <w:color w:val="2B2B2B"/>
+          <w:sz w:val="30"/>
+          <w:szCs w:val="30"/>
         </w:rPr>
         <w:t>currency”</w:t>
       </w:r>
@@ -640,6 +759,8 @@
         <w:rPr>
           <w:rFonts w:ascii="Arial" w:hAnsi="Arial" w:cs="Arial"/>
           <w:color w:val="2B2B2B"/>
+          <w:sz w:val="30"/>
+          <w:szCs w:val="30"/>
         </w:rPr>
         <w:t>. It</w:t>
       </w:r>
@@ -647,6 +768,8 @@
         <w:rPr>
           <w:rFonts w:ascii="Arial" w:hAnsi="Arial" w:cs="Arial"/>
           <w:color w:val="2B2B2B"/>
+          <w:sz w:val="30"/>
+          <w:szCs w:val="30"/>
         </w:rPr>
         <w:t xml:space="preserve"> </w:t>
       </w:r>
@@ -654,6 +777,8 @@
         <w:rPr>
           <w:rFonts w:ascii="Arial" w:hAnsi="Arial" w:cs="Arial"/>
           <w:color w:val="2B2B2B"/>
+          <w:sz w:val="30"/>
+          <w:szCs w:val="30"/>
         </w:rPr>
         <w:t xml:space="preserve">indicates </w:t>
       </w:r>
@@ -661,6 +786,8 @@
         <w:rPr>
           <w:rFonts w:ascii="Arial" w:hAnsi="Arial" w:cs="Arial"/>
           <w:color w:val="2B2B2B"/>
+          <w:sz w:val="30"/>
+          <w:szCs w:val="30"/>
         </w:rPr>
         <w:t>that US</w:t>
       </w:r>
@@ -668,6 +795,8 @@
         <w:rPr>
           <w:rFonts w:ascii="Arial" w:hAnsi="Arial" w:cs="Arial"/>
           <w:color w:val="2B2B2B"/>
+          <w:sz w:val="30"/>
+          <w:szCs w:val="30"/>
         </w:rPr>
         <w:t>D</w:t>
       </w:r>
@@ -675,6 +804,8 @@
         <w:rPr>
           <w:rFonts w:ascii="Arial" w:hAnsi="Arial" w:cs="Arial"/>
           <w:color w:val="2B2B2B"/>
+          <w:sz w:val="30"/>
+          <w:szCs w:val="30"/>
         </w:rPr>
         <w:t xml:space="preserve"> currency is most </w:t>
       </w:r>
@@ -682,6 +813,8 @@
         <w:rPr>
           <w:rFonts w:ascii="Arial" w:hAnsi="Arial" w:cs="Arial"/>
           <w:color w:val="2B2B2B"/>
+          <w:sz w:val="30"/>
+          <w:szCs w:val="30"/>
         </w:rPr>
         <w:t xml:space="preserve">popular by </w:t>
       </w:r>
@@ -689,6 +822,8 @@
         <w:rPr>
           <w:rFonts w:ascii="Arial" w:hAnsi="Arial" w:cs="Arial"/>
           <w:color w:val="2B2B2B"/>
+          <w:sz w:val="30"/>
+          <w:szCs w:val="30"/>
         </w:rPr>
         <w:t>far</w:t>
       </w:r>
@@ -696,6 +831,8 @@
         <w:rPr>
           <w:rFonts w:ascii="Arial" w:hAnsi="Arial" w:cs="Arial"/>
           <w:color w:val="2B2B2B"/>
+          <w:sz w:val="30"/>
+          <w:szCs w:val="30"/>
         </w:rPr>
         <w:t xml:space="preserve">, </w:t>
       </w:r>
@@ -703,6 +840,8 @@
         <w:rPr>
           <w:rFonts w:ascii="Arial" w:hAnsi="Arial" w:cs="Arial"/>
           <w:color w:val="2B2B2B"/>
+          <w:sz w:val="30"/>
+          <w:szCs w:val="30"/>
         </w:rPr>
         <w:t>and</w:t>
       </w:r>
@@ -710,6 +849,8 @@
         <w:rPr>
           <w:rFonts w:ascii="Arial" w:hAnsi="Arial" w:cs="Arial"/>
           <w:color w:val="2B2B2B"/>
+          <w:sz w:val="30"/>
+          <w:szCs w:val="30"/>
         </w:rPr>
         <w:t xml:space="preserve"> C</w:t>
       </w:r>
@@ -717,6 +858,8 @@
         <w:rPr>
           <w:rFonts w:ascii="Arial" w:hAnsi="Arial" w:cs="Arial"/>
           <w:color w:val="2B2B2B"/>
+          <w:sz w:val="30"/>
+          <w:szCs w:val="30"/>
         </w:rPr>
         <w:t>AD</w:t>
       </w:r>
@@ -724,6 +867,8 @@
         <w:rPr>
           <w:rFonts w:ascii="Arial" w:hAnsi="Arial" w:cs="Arial"/>
           <w:color w:val="2B2B2B"/>
+          <w:sz w:val="30"/>
+          <w:szCs w:val="30"/>
         </w:rPr>
         <w:t xml:space="preserve"> </w:t>
       </w:r>
@@ -731,6 +876,8 @@
         <w:rPr>
           <w:rFonts w:ascii="Arial" w:hAnsi="Arial" w:cs="Arial"/>
           <w:color w:val="2B2B2B"/>
+          <w:sz w:val="30"/>
+          <w:szCs w:val="30"/>
         </w:rPr>
         <w:t>is</w:t>
       </w:r>
@@ -738,6 +885,8 @@
         <w:rPr>
           <w:rFonts w:ascii="Arial" w:hAnsi="Arial" w:cs="Arial"/>
           <w:color w:val="2B2B2B"/>
+          <w:sz w:val="30"/>
+          <w:szCs w:val="30"/>
         </w:rPr>
         <w:t xml:space="preserve"> 2</w:t>
       </w:r>
@@ -745,6 +894,8 @@
         <w:rPr>
           <w:rFonts w:ascii="Arial" w:hAnsi="Arial" w:cs="Arial"/>
           <w:color w:val="2B2B2B"/>
+          <w:sz w:val="30"/>
+          <w:szCs w:val="30"/>
           <w:vertAlign w:val="superscript"/>
         </w:rPr>
         <w:t>nd</w:t>
@@ -753,6 +904,8 @@
         <w:rPr>
           <w:rFonts w:ascii="Arial" w:hAnsi="Arial" w:cs="Arial"/>
           <w:color w:val="2B2B2B"/>
+          <w:sz w:val="30"/>
+          <w:szCs w:val="30"/>
         </w:rPr>
         <w:t xml:space="preserve"> most popula</w:t>
       </w:r>
@@ -760,6 +913,8 @@
         <w:rPr>
           <w:rFonts w:ascii="Arial" w:hAnsi="Arial" w:cs="Arial"/>
           <w:color w:val="2B2B2B"/>
+          <w:sz w:val="30"/>
+          <w:szCs w:val="30"/>
         </w:rPr>
         <w:t>r</w:t>
       </w:r>
@@ -767,6 +922,8 @@
         <w:rPr>
           <w:rFonts w:ascii="Arial" w:hAnsi="Arial" w:cs="Arial"/>
           <w:color w:val="2B2B2B"/>
+          <w:sz w:val="30"/>
+          <w:szCs w:val="30"/>
         </w:rPr>
         <w:t>)</w:t>
       </w:r>
@@ -782,6 +939,8 @@
         <w:rPr>
           <w:rFonts w:ascii="Arial" w:hAnsi="Arial" w:cs="Arial"/>
           <w:color w:val="2B2B2B"/>
+          <w:sz w:val="30"/>
+          <w:szCs w:val="30"/>
         </w:rPr>
       </w:pPr>
       <w:r>
@@ -790,6 +949,8 @@
           <w:i/>
           <w:iCs/>
           <w:color w:val="2B2B2B"/>
+          <w:sz w:val="30"/>
+          <w:szCs w:val="30"/>
         </w:rPr>
         <w:t xml:space="preserve">staff_pick &amp; spotlight </w:t>
       </w:r>
@@ -799,6 +960,8 @@
           <w:i/>
           <w:iCs/>
           <w:color w:val="2B2B2B"/>
+          <w:sz w:val="30"/>
+          <w:szCs w:val="30"/>
         </w:rPr>
         <w:t>table/</w:t>
       </w:r>
@@ -808,6 +971,8 @@
           <w:i/>
           <w:iCs/>
           <w:color w:val="2B2B2B"/>
+          <w:sz w:val="30"/>
+          <w:szCs w:val="30"/>
         </w:rPr>
         <w:t>graph</w:t>
       </w:r>
@@ -815,6 +980,8 @@
         <w:rPr>
           <w:rFonts w:ascii="Arial" w:hAnsi="Arial" w:cs="Arial"/>
           <w:color w:val="2B2B2B"/>
+          <w:sz w:val="30"/>
+          <w:szCs w:val="30"/>
         </w:rPr>
         <w:t xml:space="preserve"> - </w:t>
       </w:r>
@@ -822,6 +989,8 @@
         <w:rPr>
           <w:rFonts w:ascii="Arial" w:hAnsi="Arial" w:cs="Arial"/>
           <w:color w:val="2B2B2B"/>
+          <w:sz w:val="30"/>
+          <w:szCs w:val="30"/>
         </w:rPr>
         <w:t>I created on</w:t>
       </w:r>
@@ -829,6 +998,8 @@
         <w:rPr>
           <w:rFonts w:ascii="Arial" w:hAnsi="Arial" w:cs="Arial"/>
           <w:color w:val="2B2B2B"/>
+          <w:sz w:val="30"/>
+          <w:szCs w:val="30"/>
         </w:rPr>
         <w:t>e</w:t>
       </w:r>
@@ -836,6 +1007,8 @@
         <w:rPr>
           <w:rFonts w:ascii="Arial" w:hAnsi="Arial" w:cs="Arial"/>
           <w:color w:val="2B2B2B"/>
+          <w:sz w:val="30"/>
+          <w:szCs w:val="30"/>
         </w:rPr>
         <w:t xml:space="preserve"> labeled “staff_pick &amp; spotlight”</w:t>
       </w:r>
@@ -843,6 +1016,8 @@
         <w:rPr>
           <w:rFonts w:ascii="Arial" w:hAnsi="Arial" w:cs="Arial"/>
           <w:color w:val="2B2B2B"/>
+          <w:sz w:val="30"/>
+          <w:szCs w:val="30"/>
         </w:rPr>
         <w:t xml:space="preserve">. </w:t>
       </w:r>
@@ -850,6 +1025,8 @@
         <w:rPr>
           <w:rFonts w:ascii="Arial" w:hAnsi="Arial" w:cs="Arial"/>
           <w:color w:val="2B2B2B"/>
+          <w:sz w:val="30"/>
+          <w:szCs w:val="30"/>
         </w:rPr>
         <w:t>It</w:t>
       </w:r>
@@ -857,6 +1034,8 @@
         <w:rPr>
           <w:rFonts w:ascii="Arial" w:hAnsi="Arial" w:cs="Arial"/>
           <w:color w:val="2B2B2B"/>
+          <w:sz w:val="30"/>
+          <w:szCs w:val="30"/>
         </w:rPr>
         <w:t xml:space="preserve"> indicates </w:t>
       </w:r>
@@ -864,6 +1043,8 @@
         <w:rPr>
           <w:rFonts w:ascii="Arial" w:hAnsi="Arial" w:cs="Arial"/>
           <w:color w:val="2B2B2B"/>
+          <w:sz w:val="30"/>
+          <w:szCs w:val="30"/>
         </w:rPr>
         <w:t xml:space="preserve">that </w:t>
       </w:r>
@@ -871,6 +1052,8 @@
         <w:rPr>
           <w:rFonts w:ascii="Arial" w:hAnsi="Arial" w:cs="Arial"/>
           <w:color w:val="2B2B2B"/>
+          <w:sz w:val="30"/>
+          <w:szCs w:val="30"/>
         </w:rPr>
         <w:t xml:space="preserve">both </w:t>
       </w:r>
@@ -878,6 +1061,8 @@
         <w:rPr>
           <w:rFonts w:ascii="Arial" w:hAnsi="Arial" w:cs="Arial"/>
           <w:color w:val="2B2B2B"/>
+          <w:sz w:val="30"/>
+          <w:szCs w:val="30"/>
         </w:rPr>
         <w:t xml:space="preserve">the spotlight </w:t>
       </w:r>
@@ -885,6 +1070,8 @@
         <w:rPr>
           <w:rFonts w:ascii="Arial" w:hAnsi="Arial" w:cs="Arial"/>
           <w:color w:val="2B2B2B"/>
+          <w:sz w:val="30"/>
+          <w:szCs w:val="30"/>
         </w:rPr>
         <w:t xml:space="preserve">and staff_pick </w:t>
       </w:r>
@@ -892,6 +1079,8 @@
         <w:rPr>
           <w:rFonts w:ascii="Arial" w:hAnsi="Arial" w:cs="Arial"/>
           <w:color w:val="2B2B2B"/>
+          <w:sz w:val="30"/>
+          <w:szCs w:val="30"/>
         </w:rPr>
         <w:t>campaigns</w:t>
       </w:r>
@@ -899,6 +1088,8 @@
         <w:rPr>
           <w:rFonts w:ascii="Arial" w:hAnsi="Arial" w:cs="Arial"/>
           <w:color w:val="2B2B2B"/>
+          <w:sz w:val="30"/>
+          <w:szCs w:val="30"/>
         </w:rPr>
         <w:t xml:space="preserve"> were not helpful in t</w:t>
       </w:r>
@@ -906,6 +1097,8 @@
         <w:rPr>
           <w:rFonts w:ascii="Arial" w:hAnsi="Arial" w:cs="Arial"/>
           <w:color w:val="2B2B2B"/>
+          <w:sz w:val="30"/>
+          <w:szCs w:val="30"/>
         </w:rPr>
         <w:t>he</w:t>
       </w:r>
@@ -913,6 +1106,8 @@
         <w:rPr>
           <w:rFonts w:ascii="Arial" w:hAnsi="Arial" w:cs="Arial"/>
           <w:color w:val="2B2B2B"/>
+          <w:sz w:val="30"/>
+          <w:szCs w:val="30"/>
         </w:rPr>
         <w:t xml:space="preserve"> </w:t>
       </w:r>
@@ -920,6 +1115,8 @@
         <w:rPr>
           <w:rFonts w:ascii="Arial" w:hAnsi="Arial" w:cs="Arial"/>
           <w:color w:val="2B2B2B"/>
+          <w:sz w:val="30"/>
+          <w:szCs w:val="30"/>
         </w:rPr>
         <w:t xml:space="preserve">top two highest </w:t>
       </w:r>
@@ -927,6 +1124,8 @@
         <w:rPr>
           <w:rFonts w:ascii="Arial" w:hAnsi="Arial" w:cs="Arial"/>
           <w:color w:val="2B2B2B"/>
+          <w:sz w:val="30"/>
+          <w:szCs w:val="30"/>
         </w:rPr>
         <w:t>backers count range</w:t>
       </w:r>
@@ -934,6 +1133,8 @@
         <w:rPr>
           <w:rFonts w:ascii="Arial" w:hAnsi="Arial" w:cs="Arial"/>
           <w:color w:val="2B2B2B"/>
+          <w:sz w:val="30"/>
+          <w:szCs w:val="30"/>
         </w:rPr>
         <w:t xml:space="preserve">s </w:t>
       </w:r>
@@ -941,6 +1142,8 @@
         <w:rPr>
           <w:rFonts w:ascii="Arial" w:hAnsi="Arial" w:cs="Arial"/>
           <w:color w:val="2B2B2B"/>
+          <w:sz w:val="30"/>
+          <w:szCs w:val="30"/>
         </w:rPr>
         <w:t>6000-7999</w:t>
       </w:r>
@@ -948,6 +1151,8 @@
         <w:rPr>
           <w:rFonts w:ascii="Arial" w:hAnsi="Arial" w:cs="Arial"/>
           <w:color w:val="2B2B2B"/>
+          <w:sz w:val="30"/>
+          <w:szCs w:val="30"/>
         </w:rPr>
         <w:t>)</w:t>
       </w:r>
@@ -963,6 +1168,8 @@
         <w:rPr>
           <w:rFonts w:ascii="Arial" w:hAnsi="Arial" w:cs="Arial"/>
           <w:color w:val="2B2B2B"/>
+          <w:sz w:val="30"/>
+          <w:szCs w:val="30"/>
         </w:rPr>
       </w:pPr>
       <w:r>
@@ -971,6 +1178,8 @@
           <w:i/>
           <w:iCs/>
           <w:color w:val="2B2B2B"/>
+          <w:sz w:val="30"/>
+          <w:szCs w:val="30"/>
         </w:rPr>
         <w:t xml:space="preserve">currency </w:t>
       </w:r>
@@ -980,6 +1189,8 @@
           <w:i/>
           <w:iCs/>
           <w:color w:val="2B2B2B"/>
+          <w:sz w:val="30"/>
+          <w:szCs w:val="30"/>
         </w:rPr>
         <w:t>exchange conversion table</w:t>
       </w:r>
@@ -989,6 +1200,8 @@
           <w:i/>
           <w:iCs/>
           <w:color w:val="2B2B2B"/>
+          <w:sz w:val="30"/>
+          <w:szCs w:val="30"/>
         </w:rPr>
         <w:t>/graph</w:t>
       </w:r>
@@ -996,15 +1209,355 @@
         <w:rPr>
           <w:rFonts w:ascii="Arial" w:hAnsi="Arial" w:cs="Arial"/>
           <w:color w:val="2B2B2B"/>
-        </w:rPr>
-        <w:t xml:space="preserve"> </w:t>
-      </w:r>
-      <w:r>
-        <w:rPr>
-          <w:rFonts w:ascii="Arial" w:hAnsi="Arial" w:cs="Arial"/>
-          <w:color w:val="2B2B2B"/>
-        </w:rPr>
-        <w:t xml:space="preserve">– I created a comparison datasheet labeled “USD Crowdfunding” which contains all the figures converted into USD. I then duplicated all the graphs to compare both the “Crowdfunding vs. USD Crowdfunding” outcomes. I also made a tab labeled “USD Comparison” showing the effects the currency has on the average donation. </w:t>
+          <w:sz w:val="30"/>
+          <w:szCs w:val="30"/>
+        </w:rPr>
+        <w:t xml:space="preserve"> would </w:t>
+      </w:r>
+      <w:r>
+        <w:rPr>
+          <w:rFonts w:ascii="Arial" w:hAnsi="Arial" w:cs="Arial"/>
+          <w:color w:val="2B2B2B"/>
+          <w:sz w:val="30"/>
+          <w:szCs w:val="30"/>
+        </w:rPr>
+        <w:t>make the data more reliable</w:t>
+      </w:r>
+      <w:r>
+        <w:rPr>
+          <w:rFonts w:ascii="Arial" w:hAnsi="Arial" w:cs="Arial"/>
+          <w:color w:val="2B2B2B"/>
+          <w:sz w:val="30"/>
+          <w:szCs w:val="30"/>
+        </w:rPr>
+        <w:t>.</w:t>
+      </w:r>
+    </w:p>
+    <w:p>
+      <w:pPr>
+        <w:pStyle w:val="NormalWeb"/>
+        <w:spacing w:before="150" w:beforeAutospacing="0" w:after="0" w:afterAutospacing="0" w:line="360" w:lineRule="atLeast"/>
+        <w:rPr>
+          <w:rFonts w:ascii="Arial" w:hAnsi="Arial" w:cs="Arial"/>
+          <w:color w:val="2B2B2B"/>
+          <w:sz w:val="30"/>
+          <w:szCs w:val="30"/>
+        </w:rPr>
+      </w:pPr>
+    </w:p>
+    <w:p>
+      <w:pPr>
+        <w:pStyle w:val="NormalWeb"/>
+        <w:spacing w:before="150" w:beforeAutospacing="0" w:after="0" w:afterAutospacing="0" w:line="360" w:lineRule="atLeast"/>
+        <w:rPr>
+          <w:rFonts w:ascii="Arial" w:hAnsi="Arial" w:cs="Arial"/>
+          <w:color w:val="2B2B2B"/>
+          <w:sz w:val="30"/>
+          <w:szCs w:val="30"/>
+        </w:rPr>
+      </w:pPr>
+      <w:r>
+        <w:rPr>
+          <w:rFonts w:ascii="Arial" w:hAnsi="Arial" w:cs="Arial"/>
+          <w:color w:val="2B2B2B"/>
+          <w:sz w:val="30"/>
+          <w:szCs w:val="30"/>
+        </w:rPr>
+        <w:lastRenderedPageBreak/>
+        <w:t>November 28</w:t>
+      </w:r>
+      <w:r>
+        <w:rPr>
+          <w:rFonts w:ascii="Arial" w:hAnsi="Arial" w:cs="Arial"/>
+          <w:color w:val="2B2B2B"/>
+          <w:sz w:val="30"/>
+          <w:szCs w:val="30"/>
+          <w:vertAlign w:val="superscript"/>
+        </w:rPr>
+        <w:t>th</w:t>
+      </w:r>
+      <w:r>
+        <w:rPr>
+          <w:rFonts w:ascii="Arial" w:hAnsi="Arial" w:cs="Arial"/>
+          <w:color w:val="2B2B2B"/>
+          <w:sz w:val="30"/>
+          <w:szCs w:val="30"/>
+        </w:rPr>
+        <w:t xml:space="preserve">, </w:t>
+      </w:r>
+      <w:proofErr w:type="gramStart"/>
+      <w:r>
+        <w:rPr>
+          <w:rFonts w:ascii="Arial" w:hAnsi="Arial" w:cs="Arial"/>
+          <w:color w:val="2B2B2B"/>
+          <w:sz w:val="30"/>
+          <w:szCs w:val="30"/>
+        </w:rPr>
+        <w:t>2024</w:t>
+      </w:r>
+      <w:proofErr w:type="gramEnd"/>
+      <w:r>
+        <w:rPr>
+          <w:rFonts w:ascii="Arial" w:hAnsi="Arial" w:cs="Arial"/>
+          <w:color w:val="2B2B2B"/>
+          <w:sz w:val="30"/>
+          <w:szCs w:val="30"/>
+        </w:rPr>
+        <w:t xml:space="preserve"> Rates</w:t>
+      </w:r>
+    </w:p>
+    <w:p>
+      <w:pPr>
+        <w:pStyle w:val="NormalWeb"/>
+        <w:spacing w:before="150" w:beforeAutospacing="0" w:after="0" w:afterAutospacing="0" w:line="360" w:lineRule="atLeast"/>
+        <w:rPr>
+          <w:rFonts w:ascii="Arial" w:hAnsi="Arial" w:cs="Arial"/>
+          <w:color w:val="2B2B2B"/>
+          <w:sz w:val="30"/>
+          <w:szCs w:val="30"/>
+        </w:rPr>
+      </w:pPr>
+      <w:hyperlink r:id="rId5" w:history="1">
+        <w:r>
+          <w:rPr>
+            <w:rStyle w:val="Hyperlink"/>
+            <w:rFonts w:ascii="Arial" w:hAnsi="Arial" w:cs="Arial"/>
+            <w:sz w:val="30"/>
+            <w:szCs w:val="30"/>
+          </w:rPr>
+          <w:t>https://apps.royalbank.com/apps/foreign-exchange-calculator</w:t>
+        </w:r>
+      </w:hyperlink>
+    </w:p>
+    <w:p>
+      <w:pPr>
+        <w:pStyle w:val="NormalWeb"/>
+        <w:spacing w:before="150" w:beforeAutospacing="0" w:after="0" w:afterAutospacing="0" w:line="360" w:lineRule="atLeast"/>
+        <w:rPr>
+          <w:rFonts w:ascii="Arial" w:hAnsi="Arial" w:cs="Arial"/>
+          <w:color w:val="2B2B2B"/>
+          <w:sz w:val="30"/>
+          <w:szCs w:val="30"/>
+        </w:rPr>
+      </w:pPr>
+    </w:p>
+    <w:p>
+      <w:pPr>
+        <w:pStyle w:val="NormalWeb"/>
+        <w:spacing w:before="150" w:beforeAutospacing="0" w:after="0" w:afterAutospacing="0" w:line="360" w:lineRule="atLeast"/>
+        <w:rPr>
+          <w:rFonts w:ascii="Arial" w:hAnsi="Arial" w:cs="Arial"/>
+          <w:color w:val="2B2B2B"/>
+          <w:sz w:val="30"/>
+          <w:szCs w:val="30"/>
+        </w:rPr>
+      </w:pPr>
+      <w:r>
+        <w:rPr>
+          <w:rFonts w:ascii="Arial" w:hAnsi="Arial" w:cs="Arial"/>
+          <w:color w:val="2B2B2B"/>
+          <w:sz w:val="30"/>
+          <w:szCs w:val="30"/>
+        </w:rPr>
+        <w:t>1.00 US Dollar</w:t>
+      </w:r>
+    </w:p>
+    <w:p>
+      <w:pPr>
+        <w:pStyle w:val="NormalWeb"/>
+        <w:spacing w:before="150" w:beforeAutospacing="0" w:after="0" w:afterAutospacing="0" w:line="360" w:lineRule="atLeast"/>
+        <w:rPr>
+          <w:rFonts w:ascii="Arial" w:hAnsi="Arial" w:cs="Arial"/>
+          <w:color w:val="2B2B2B"/>
+          <w:sz w:val="30"/>
+          <w:szCs w:val="30"/>
+        </w:rPr>
+      </w:pPr>
+      <w:r>
+        <w:rPr>
+          <w:rFonts w:ascii="Arial" w:hAnsi="Arial" w:cs="Arial"/>
+          <w:color w:val="2B2B2B"/>
+          <w:sz w:val="30"/>
+          <w:szCs w:val="30"/>
+        </w:rPr>
+        <w:t>0.69 AUD</w:t>
+      </w:r>
+    </w:p>
+    <w:p>
+      <w:pPr>
+        <w:pStyle w:val="NormalWeb"/>
+        <w:spacing w:before="150" w:beforeAutospacing="0" w:after="0" w:afterAutospacing="0" w:line="360" w:lineRule="atLeast"/>
+        <w:rPr>
+          <w:rFonts w:ascii="Arial" w:hAnsi="Arial" w:cs="Arial"/>
+          <w:color w:val="2B2B2B"/>
+          <w:sz w:val="30"/>
+          <w:szCs w:val="30"/>
+        </w:rPr>
+      </w:pPr>
+      <w:r>
+        <w:rPr>
+          <w:rFonts w:ascii="Arial" w:hAnsi="Arial" w:cs="Arial"/>
+          <w:color w:val="2B2B2B"/>
+          <w:sz w:val="30"/>
+          <w:szCs w:val="30"/>
+        </w:rPr>
+        <w:t>0.74 CAD</w:t>
+      </w:r>
+    </w:p>
+    <w:p>
+      <w:pPr>
+        <w:pStyle w:val="NormalWeb"/>
+        <w:spacing w:before="150" w:beforeAutospacing="0" w:after="0" w:afterAutospacing="0" w:line="360" w:lineRule="atLeast"/>
+        <w:rPr>
+          <w:rFonts w:ascii="Arial" w:hAnsi="Arial" w:cs="Arial"/>
+          <w:color w:val="2B2B2B"/>
+          <w:sz w:val="30"/>
+          <w:szCs w:val="30"/>
+        </w:rPr>
+      </w:pPr>
+      <w:r>
+        <w:rPr>
+          <w:rFonts w:ascii="Arial" w:hAnsi="Arial" w:cs="Arial"/>
+          <w:color w:val="2B2B2B"/>
+          <w:sz w:val="30"/>
+          <w:szCs w:val="30"/>
+        </w:rPr>
+        <w:t>0.15 DKK</w:t>
+      </w:r>
+    </w:p>
+    <w:p>
+      <w:pPr>
+        <w:pStyle w:val="NormalWeb"/>
+        <w:spacing w:before="150" w:beforeAutospacing="0" w:after="0" w:afterAutospacing="0" w:line="360" w:lineRule="atLeast"/>
+        <w:rPr>
+          <w:rFonts w:ascii="Arial" w:hAnsi="Arial" w:cs="Arial"/>
+          <w:color w:val="2B2B2B"/>
+          <w:sz w:val="30"/>
+          <w:szCs w:val="30"/>
+        </w:rPr>
+      </w:pPr>
+      <w:r>
+        <w:rPr>
+          <w:rFonts w:ascii="Arial" w:hAnsi="Arial" w:cs="Arial"/>
+          <w:color w:val="2B2B2B"/>
+          <w:sz w:val="30"/>
+          <w:szCs w:val="30"/>
+        </w:rPr>
+        <w:t>1.35 GBP</w:t>
+      </w:r>
+    </w:p>
+    <w:p>
+      <w:pPr>
+        <w:pStyle w:val="NormalWeb"/>
+        <w:spacing w:before="150" w:beforeAutospacing="0" w:after="0" w:afterAutospacing="0" w:line="360" w:lineRule="atLeast"/>
+        <w:rPr>
+          <w:rFonts w:ascii="Arial" w:hAnsi="Arial" w:cs="Arial"/>
+          <w:color w:val="2B2B2B"/>
+          <w:sz w:val="30"/>
+          <w:szCs w:val="30"/>
+        </w:rPr>
+      </w:pPr>
+      <w:r>
+        <w:rPr>
+          <w:rFonts w:ascii="Arial" w:hAnsi="Arial" w:cs="Arial"/>
+          <w:color w:val="2B2B2B"/>
+          <w:sz w:val="30"/>
+          <w:szCs w:val="30"/>
+        </w:rPr>
+        <w:t>1.20 CHF</w:t>
+      </w:r>
+    </w:p>
+    <w:p>
+      <w:pPr>
+        <w:pStyle w:val="NormalWeb"/>
+        <w:spacing w:before="150" w:beforeAutospacing="0" w:after="0" w:afterAutospacing="0" w:line="360" w:lineRule="atLeast"/>
+        <w:rPr>
+          <w:rFonts w:ascii="Arial" w:hAnsi="Arial" w:cs="Arial"/>
+          <w:color w:val="2B2B2B"/>
+          <w:sz w:val="30"/>
+          <w:szCs w:val="30"/>
+        </w:rPr>
+      </w:pPr>
+      <w:r>
+        <w:rPr>
+          <w:rFonts w:ascii="Arial" w:hAnsi="Arial" w:cs="Arial"/>
+          <w:color w:val="2B2B2B"/>
+          <w:sz w:val="30"/>
+          <w:szCs w:val="30"/>
+        </w:rPr>
+        <w:t>1.12 EUR</w:t>
+      </w:r>
+    </w:p>
+    <w:p>
+      <w:pPr>
+        <w:pStyle w:val="NormalWeb"/>
+        <w:spacing w:before="150" w:beforeAutospacing="0" w:after="0" w:afterAutospacing="0" w:line="360" w:lineRule="atLeast"/>
+        <w:rPr>
+          <w:rFonts w:ascii="Arial" w:hAnsi="Arial" w:cs="Arial"/>
+          <w:color w:val="2B2B2B"/>
+          <w:sz w:val="30"/>
+          <w:szCs w:val="30"/>
+        </w:rPr>
+      </w:pPr>
+    </w:p>
+    <w:p>
+      <w:pPr>
+        <w:pStyle w:val="NormalWeb"/>
+        <w:spacing w:before="150" w:beforeAutospacing="0" w:after="0" w:afterAutospacing="0" w:line="360" w:lineRule="atLeast"/>
+        <w:rPr>
+          <w:rFonts w:ascii="Arial" w:hAnsi="Arial" w:cs="Arial"/>
+          <w:color w:val="2B2B2B"/>
+          <w:sz w:val="30"/>
+          <w:szCs w:val="30"/>
+        </w:rPr>
+      </w:pPr>
+      <w:r>
+        <w:rPr>
+          <w:rFonts w:ascii="Arial" w:hAnsi="Arial" w:cs="Arial"/>
+          <w:color w:val="2B2B2B"/>
+          <w:sz w:val="30"/>
+          <w:szCs w:val="30"/>
+        </w:rPr>
+        <w:t>It is not clear if the “goal” and “pledged” amounts are in USD.</w:t>
+      </w:r>
+    </w:p>
+    <w:p>
+      <w:pPr>
+        <w:pStyle w:val="NormalWeb"/>
+        <w:spacing w:before="150" w:beforeAutospacing="0" w:after="0" w:afterAutospacing="0" w:line="360" w:lineRule="atLeast"/>
+        <w:rPr>
+          <w:rFonts w:ascii="Arial" w:hAnsi="Arial" w:cs="Arial"/>
+          <w:color w:val="2B2B2B"/>
+          <w:sz w:val="30"/>
+          <w:szCs w:val="30"/>
+        </w:rPr>
+      </w:pPr>
+      <w:r>
+        <w:rPr>
+          <w:rFonts w:ascii="Arial" w:hAnsi="Arial" w:cs="Arial"/>
+          <w:color w:val="2B2B2B"/>
+          <w:sz w:val="30"/>
+          <w:szCs w:val="30"/>
+        </w:rPr>
+        <w:t>Assuming they are all in USD, I have made a comparison to see how the exchange rates would affect the final outcomes (USD Crowdfunding</w:t>
+      </w:r>
+      <w:r>
+        <w:rPr>
+          <w:rFonts w:ascii="Arial" w:hAnsi="Arial" w:cs="Arial"/>
+          <w:color w:val="2B2B2B"/>
+          <w:sz w:val="30"/>
+          <w:szCs w:val="30"/>
+        </w:rPr>
+        <w:t>&amp; USD Comparison</w:t>
+      </w:r>
+      <w:r>
+        <w:rPr>
+          <w:rFonts w:ascii="Arial" w:hAnsi="Arial" w:cs="Arial"/>
+          <w:color w:val="2B2B2B"/>
+          <w:sz w:val="30"/>
+          <w:szCs w:val="30"/>
+        </w:rPr>
+        <w:t>)</w:t>
       </w:r>
     </w:p>
     <w:sectPr>
@@ -2754,6 +3307,29 @@
       <w14:ligatures w14:val="none"/>
     </w:rPr>
   </w:style>
+  <w:style w:type="character" w:styleId="Hyperlink">
+    <w:name w:val="Hyperlink"/>
+    <w:basedOn w:val="DefaultParagraphFont"/>
+    <w:uiPriority w:val="99"/>
+    <w:unhideWhenUsed/>
+    <w:rsid w:val="0025218A"/>
+    <w:rPr>
+      <w:color w:val="467886" w:themeColor="hyperlink"/>
+      <w:u w:val="single"/>
+    </w:rPr>
+  </w:style>
+  <w:style w:type="character" w:styleId="UnresolvedMention">
+    <w:name w:val="Unresolved Mention"/>
+    <w:basedOn w:val="DefaultParagraphFont"/>
+    <w:uiPriority w:val="99"/>
+    <w:semiHidden/>
+    <w:unhideWhenUsed/>
+    <w:rsid w:val="0025218A"/>
+    <w:rPr>
+      <w:color w:val="605E5C"/>
+      <w:shd w:val="clear" w:color="auto" w:fill="E1DFDD"/>
+    </w:rPr>
+  </w:style>
 </w:styles>
 </file>
 

</xml_diff>